<commit_message>
Documentation of red black tree
</commit_message>
<xml_diff>
--- a/Design Document for Group -1.docx
+++ b/Design Document for Group -1.docx
@@ -306,27 +306,645 @@
         <w:rPr>
           <w:b/>
           <w:bCs/>
-          <w:sz w:val="28"/>
-          <w:szCs w:val="28"/>
-        </w:rPr>
-      </w:pPr>
-      <w:r>
+          <w:sz w:val="24"/>
+          <w:szCs w:val="24"/>
+        </w:rPr>
+      </w:pPr>
+      <w:proofErr w:type="gramStart"/>
+      <w:r>
+        <w:rPr>
+          <w:b/>
+          <w:bCs/>
+          <w:sz w:val="24"/>
+          <w:szCs w:val="24"/>
+        </w:rPr>
+        <w:t>Red Black</w:t>
+      </w:r>
+      <w:proofErr w:type="gramEnd"/>
+      <w:r>
+        <w:rPr>
+          <w:b/>
+          <w:bCs/>
+          <w:sz w:val="24"/>
+          <w:szCs w:val="24"/>
+        </w:rPr>
+        <w:t xml:space="preserve"> Tree:</w:t>
+      </w:r>
+    </w:p>
+    <w:p>
+      <w:pPr>
+        <w:rPr>
+          <w:sz w:val="24"/>
+          <w:szCs w:val="24"/>
+        </w:rPr>
+      </w:pPr>
+      <w:r>
+        <w:rPr>
+          <w:sz w:val="24"/>
+          <w:szCs w:val="24"/>
+        </w:rPr>
+        <w:t>1.</w:t>
+      </w:r>
+      <w:r>
+        <w:rPr>
+          <w:sz w:val="24"/>
+          <w:szCs w:val="24"/>
+        </w:rPr>
+        <w:t xml:space="preserve"> Preorder traversal of tree</w:t>
+      </w:r>
+    </w:p>
+    <w:p>
+      <w:pPr>
+        <w:rPr>
+          <w:sz w:val="24"/>
+          <w:szCs w:val="24"/>
+        </w:rPr>
+      </w:pPr>
+      <w:r>
+        <w:rPr>
+          <w:noProof/>
+          <w:sz w:val="24"/>
+          <w:szCs w:val="24"/>
+        </w:rPr>
+        <mc:AlternateContent>
+          <mc:Choice Requires="wpg">
+            <w:drawing>
+              <wp:anchor distT="0" distB="0" distL="114300" distR="114300" simplePos="0" relativeHeight="251677696" behindDoc="0" locked="0" layoutInCell="1" allowOverlap="1" wp14:anchorId="3DBE478C" wp14:editId="4C00D88F">
+                <wp:simplePos x="0" y="0"/>
+                <wp:positionH relativeFrom="margin">
+                  <wp:align>left</wp:align>
+                </wp:positionH>
+                <wp:positionV relativeFrom="paragraph">
+                  <wp:posOffset>229235</wp:posOffset>
+                </wp:positionV>
+                <wp:extent cx="6105525" cy="647700"/>
+                <wp:effectExtent l="0" t="0" r="28575" b="19050"/>
+                <wp:wrapNone/>
+                <wp:docPr id="21" name="Group 21"/>
+                <wp:cNvGraphicFramePr/>
+                <a:graphic xmlns:a="http://schemas.openxmlformats.org/drawingml/2006/main">
+                  <a:graphicData uri="http://schemas.microsoft.com/office/word/2010/wordprocessingGroup">
+                    <wpg:wgp>
+                      <wpg:cNvGrpSpPr/>
+                      <wpg:grpSpPr>
+                        <a:xfrm>
+                          <a:off x="0" y="0"/>
+                          <a:ext cx="6105525" cy="647700"/>
+                          <a:chOff x="0" y="0"/>
+                          <a:chExt cx="6105525" cy="752475"/>
+                        </a:xfrm>
+                      </wpg:grpSpPr>
+                      <wps:wsp>
+                        <wps:cNvPr id="22" name="Rectangle 22"/>
+                        <wps:cNvSpPr/>
+                        <wps:spPr>
+                          <a:xfrm>
+                            <a:off x="0" y="0"/>
+                            <a:ext cx="6105525" cy="752475"/>
+                          </a:xfrm>
+                          <a:prstGeom prst="rect">
+                            <a:avLst/>
+                          </a:prstGeom>
+                          <a:noFill/>
+                          <a:ln>
+                            <a:solidFill>
+                              <a:schemeClr val="accent1"/>
+                            </a:solidFill>
+                          </a:ln>
+                        </wps:spPr>
+                        <wps:style>
+                          <a:lnRef idx="2">
+                            <a:schemeClr val="accent1">
+                              <a:shade val="50000"/>
+                            </a:schemeClr>
+                          </a:lnRef>
+                          <a:fillRef idx="1">
+                            <a:schemeClr val="accent1"/>
+                          </a:fillRef>
+                          <a:effectRef idx="0">
+                            <a:schemeClr val="accent1"/>
+                          </a:effectRef>
+                          <a:fontRef idx="minor">
+                            <a:schemeClr val="lt1"/>
+                          </a:fontRef>
+                        </wps:style>
+                        <wps:bodyPr rot="0" spcFirstLastPara="0" vertOverflow="overflow" horzOverflow="overflow" vert="horz" wrap="square" lIns="91440" tIns="45720" rIns="91440" bIns="45720" numCol="1" spcCol="0" rtlCol="0" fromWordArt="0" anchor="ctr" anchorCtr="0" forceAA="0" compatLnSpc="1">
+                          <a:prstTxWarp prst="textNoShape">
+                            <a:avLst/>
+                          </a:prstTxWarp>
+                          <a:noAutofit/>
+                        </wps:bodyPr>
+                      </wps:wsp>
+                      <wps:wsp>
+                        <wps:cNvPr id="23" name="Text Box 2"/>
+                        <wps:cNvSpPr txBox="1">
+                          <a:spLocks noChangeArrowheads="1"/>
+                        </wps:cNvSpPr>
+                        <wps:spPr bwMode="auto">
+                          <a:xfrm>
+                            <a:off x="66675" y="38100"/>
+                            <a:ext cx="5991225" cy="685709"/>
+                          </a:xfrm>
+                          <a:prstGeom prst="rect">
+                            <a:avLst/>
+                          </a:prstGeom>
+                          <a:noFill/>
+                          <a:ln w="9525">
+                            <a:noFill/>
+                            <a:miter lim="800000"/>
+                            <a:headEnd/>
+                            <a:tailEnd/>
+                          </a:ln>
+                        </wps:spPr>
+                        <wps:txbx>
+                          <w:txbxContent>
+                            <w:p>
+                              <w:r>
+                                <w:t>Usage:</w:t>
+                              </w:r>
+                            </w:p>
+                            <w:p>
+                              <w:proofErr w:type="spellStart"/>
+                              <w:r>
+                                <w:t>red_black_</w:t>
+                              </w:r>
+                              <w:proofErr w:type="gramStart"/>
+                              <w:r>
+                                <w:t>tree.</w:t>
+                              </w:r>
+                              <w:r>
+                                <w:t>pre</w:t>
+                              </w:r>
+                              <w:r>
+                                <w:t>order</w:t>
+                              </w:r>
+                              <w:proofErr w:type="gramEnd"/>
+                              <w:r>
+                                <w:t>_trav_print</w:t>
+                              </w:r>
+                              <w:proofErr w:type="spellEnd"/>
+                              <w:r>
+                                <w:t>();</w:t>
+                              </w:r>
+                            </w:p>
+                          </w:txbxContent>
+                        </wps:txbx>
+                        <wps:bodyPr rot="0" vert="horz" wrap="square" lIns="91440" tIns="45720" rIns="91440" bIns="45720" anchor="t" anchorCtr="0">
+                          <a:noAutofit/>
+                        </wps:bodyPr>
+                      </wps:wsp>
+                    </wpg:wgp>
+                  </a:graphicData>
+                </a:graphic>
+                <wp14:sizeRelV relativeFrom="margin">
+                  <wp14:pctHeight>0</wp14:pctHeight>
+                </wp14:sizeRelV>
+              </wp:anchor>
+            </w:drawing>
+          </mc:Choice>
+          <mc:Fallback>
+            <w:pict>
+              <v:group w14:anchorId="3DBE478C" id="Group 21" o:spid="_x0000_s1026" style="position:absolute;margin-left:0;margin-top:18.05pt;width:480.75pt;height:51pt;z-index:251677696;mso-position-horizontal:left;mso-position-horizontal-relative:margin;mso-height-relative:margin" coordsize="61055,7524" o:gfxdata="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">
+                <v:rect id="Rectangle 22" o:spid="_x0000_s1027" style="position:absolute;width:61055;height:7524;visibility:visible;mso-wrap-style:square;v-text-anchor:middle" o:gfxdata="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" filled="f" strokecolor="#4472c4 [3204]" strokeweight="1pt"/>
+                <v:shapetype id="_x0000_t202" coordsize="21600,21600" o:spt="202" path="m,l,21600r21600,l21600,xe">
+                  <v:stroke joinstyle="miter"/>
+                  <v:path gradientshapeok="t" o:connecttype="rect"/>
+                </v:shapetype>
+                <v:shape id="Text Box 2" o:spid="_x0000_s1028" type="#_x0000_t202" style="position:absolute;left:666;top:381;width:59913;height:6857;visibility:visible;mso-wrap-style:square;v-text-anchor:top" o:gfxdata="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" filled="f" stroked="f">
+                  <v:textbox>
+                    <w:txbxContent>
+                      <w:p>
+                        <w:r>
+                          <w:t>Usage:</w:t>
+                        </w:r>
+                      </w:p>
+                      <w:p>
+                        <w:proofErr w:type="spellStart"/>
+                        <w:r>
+                          <w:t>red_black_</w:t>
+                        </w:r>
+                        <w:proofErr w:type="gramStart"/>
+                        <w:r>
+                          <w:t>tree.</w:t>
+                        </w:r>
+                        <w:r>
+                          <w:t>pre</w:t>
+                        </w:r>
+                        <w:r>
+                          <w:t>order</w:t>
+                        </w:r>
+                        <w:proofErr w:type="gramEnd"/>
+                        <w:r>
+                          <w:t>_trav_print</w:t>
+                        </w:r>
+                        <w:proofErr w:type="spellEnd"/>
+                        <w:r>
+                          <w:t>();</w:t>
+                        </w:r>
+                      </w:p>
+                    </w:txbxContent>
+                  </v:textbox>
+                </v:shape>
+                <w10:wrap anchorx="margin"/>
+              </v:group>
+            </w:pict>
+          </mc:Fallback>
+        </mc:AlternateContent>
+      </w:r>
+      <w:r>
+        <w:rPr>
+          <w:sz w:val="24"/>
+          <w:szCs w:val="24"/>
+        </w:rPr>
+        <w:t xml:space="preserve">This line of code prints out the </w:t>
+      </w:r>
+      <w:r>
+        <w:rPr>
+          <w:sz w:val="24"/>
+          <w:szCs w:val="24"/>
+        </w:rPr>
+        <w:t>pre-</w:t>
+      </w:r>
+      <w:r>
+        <w:rPr>
+          <w:sz w:val="24"/>
+          <w:szCs w:val="24"/>
+        </w:rPr>
+        <w:t>order traversal of red-black tree.</w:t>
+      </w:r>
+    </w:p>
+    <w:p>
+      <w:pPr>
+        <w:rPr>
+          <w:sz w:val="24"/>
+          <w:szCs w:val="24"/>
+        </w:rPr>
+      </w:pPr>
+    </w:p>
+    <w:p>
+      <w:pPr>
+        <w:rPr>
+          <w:sz w:val="24"/>
+          <w:szCs w:val="24"/>
+        </w:rPr>
+      </w:pPr>
+    </w:p>
+    <w:p>
+      <w:pPr>
+        <w:rPr>
+          <w:sz w:val="24"/>
+          <w:szCs w:val="24"/>
+        </w:rPr>
+      </w:pPr>
+    </w:p>
+    <w:p>
+      <w:pPr>
+        <w:rPr>
+          <w:sz w:val="24"/>
+          <w:szCs w:val="24"/>
+        </w:rPr>
+      </w:pPr>
+      <w:r>
+        <w:rPr>
+          <w:sz w:val="24"/>
+          <w:szCs w:val="24"/>
+        </w:rPr>
+        <w:t xml:space="preserve">2. </w:t>
+      </w:r>
+      <w:proofErr w:type="spellStart"/>
+      <w:r>
+        <w:rPr>
+          <w:sz w:val="24"/>
+          <w:szCs w:val="24"/>
+        </w:rPr>
+        <w:t>Postorder</w:t>
+      </w:r>
+      <w:proofErr w:type="spellEnd"/>
+      <w:r>
+        <w:rPr>
+          <w:sz w:val="24"/>
+          <w:szCs w:val="24"/>
+        </w:rPr>
+        <w:t xml:space="preserve"> traversal of tree</w:t>
+      </w:r>
+    </w:p>
+    <w:p>
+      <w:pPr>
+        <w:rPr>
+          <w:sz w:val="24"/>
+          <w:szCs w:val="24"/>
+        </w:rPr>
+      </w:pPr>
+      <w:r>
+        <w:rPr>
+          <w:sz w:val="24"/>
+          <w:szCs w:val="24"/>
+        </w:rPr>
+        <w:t xml:space="preserve">The function </w:t>
+      </w:r>
+      <w:proofErr w:type="spellStart"/>
+      <w:r>
+        <w:rPr>
+          <w:sz w:val="24"/>
+          <w:szCs w:val="24"/>
+        </w:rPr>
+        <w:t>postorder_trav_</w:t>
+      </w:r>
+      <w:proofErr w:type="gramStart"/>
+      <w:r>
+        <w:rPr>
+          <w:sz w:val="24"/>
+          <w:szCs w:val="24"/>
+        </w:rPr>
+        <w:t>print</w:t>
+      </w:r>
+      <w:proofErr w:type="spellEnd"/>
+      <w:r>
+        <w:rPr>
+          <w:sz w:val="24"/>
+          <w:szCs w:val="24"/>
+        </w:rPr>
+        <w:t>(</w:t>
+      </w:r>
+      <w:proofErr w:type="gramEnd"/>
+      <w:r>
+        <w:rPr>
+          <w:sz w:val="24"/>
+          <w:szCs w:val="24"/>
+        </w:rPr>
+        <w:t>) shows the result from post-order traversal of the red-black tree.</w:t>
+      </w:r>
+    </w:p>
+    <w:p>
+      <w:pPr>
+        <w:rPr>
+          <w:sz w:val="24"/>
+          <w:szCs w:val="24"/>
+        </w:rPr>
+      </w:pPr>
+      <w:r>
+        <w:rPr>
+          <w:noProof/>
+          <w:sz w:val="24"/>
+          <w:szCs w:val="24"/>
+        </w:rPr>
+        <mc:AlternateContent>
+          <mc:Choice Requires="wpg">
+            <w:drawing>
+              <wp:anchor distT="0" distB="0" distL="114300" distR="114300" simplePos="0" relativeHeight="251679744" behindDoc="0" locked="0" layoutInCell="1" allowOverlap="1" wp14:anchorId="25FAD25D" wp14:editId="22650B89">
+                <wp:simplePos x="0" y="0"/>
+                <wp:positionH relativeFrom="margin">
+                  <wp:posOffset>0</wp:posOffset>
+                </wp:positionH>
+                <wp:positionV relativeFrom="paragraph">
+                  <wp:posOffset>-635</wp:posOffset>
+                </wp:positionV>
+                <wp:extent cx="6105525" cy="647700"/>
+                <wp:effectExtent l="0" t="0" r="28575" b="19050"/>
+                <wp:wrapNone/>
+                <wp:docPr id="24" name="Group 24"/>
+                <wp:cNvGraphicFramePr/>
+                <a:graphic xmlns:a="http://schemas.openxmlformats.org/drawingml/2006/main">
+                  <a:graphicData uri="http://schemas.microsoft.com/office/word/2010/wordprocessingGroup">
+                    <wpg:wgp>
+                      <wpg:cNvGrpSpPr/>
+                      <wpg:grpSpPr>
+                        <a:xfrm>
+                          <a:off x="0" y="0"/>
+                          <a:ext cx="6105525" cy="647700"/>
+                          <a:chOff x="0" y="0"/>
+                          <a:chExt cx="6105525" cy="752475"/>
+                        </a:xfrm>
+                      </wpg:grpSpPr>
+                      <wps:wsp>
+                        <wps:cNvPr id="25" name="Rectangle 25"/>
+                        <wps:cNvSpPr/>
+                        <wps:spPr>
+                          <a:xfrm>
+                            <a:off x="0" y="0"/>
+                            <a:ext cx="6105525" cy="752475"/>
+                          </a:xfrm>
+                          <a:prstGeom prst="rect">
+                            <a:avLst/>
+                          </a:prstGeom>
+                          <a:noFill/>
+                          <a:ln>
+                            <a:solidFill>
+                              <a:schemeClr val="accent1"/>
+                            </a:solidFill>
+                          </a:ln>
+                        </wps:spPr>
+                        <wps:style>
+                          <a:lnRef idx="2">
+                            <a:schemeClr val="accent1">
+                              <a:shade val="50000"/>
+                            </a:schemeClr>
+                          </a:lnRef>
+                          <a:fillRef idx="1">
+                            <a:schemeClr val="accent1"/>
+                          </a:fillRef>
+                          <a:effectRef idx="0">
+                            <a:schemeClr val="accent1"/>
+                          </a:effectRef>
+                          <a:fontRef idx="minor">
+                            <a:schemeClr val="lt1"/>
+                          </a:fontRef>
+                        </wps:style>
+                        <wps:bodyPr rot="0" spcFirstLastPara="0" vertOverflow="overflow" horzOverflow="overflow" vert="horz" wrap="square" lIns="91440" tIns="45720" rIns="91440" bIns="45720" numCol="1" spcCol="0" rtlCol="0" fromWordArt="0" anchor="ctr" anchorCtr="0" forceAA="0" compatLnSpc="1">
+                          <a:prstTxWarp prst="textNoShape">
+                            <a:avLst/>
+                          </a:prstTxWarp>
+                          <a:noAutofit/>
+                        </wps:bodyPr>
+                      </wps:wsp>
+                      <wps:wsp>
+                        <wps:cNvPr id="26" name="Text Box 2"/>
+                        <wps:cNvSpPr txBox="1">
+                          <a:spLocks noChangeArrowheads="1"/>
+                        </wps:cNvSpPr>
+                        <wps:spPr bwMode="auto">
+                          <a:xfrm>
+                            <a:off x="66675" y="38100"/>
+                            <a:ext cx="5991225" cy="685709"/>
+                          </a:xfrm>
+                          <a:prstGeom prst="rect">
+                            <a:avLst/>
+                          </a:prstGeom>
+                          <a:noFill/>
+                          <a:ln w="9525">
+                            <a:noFill/>
+                            <a:miter lim="800000"/>
+                            <a:headEnd/>
+                            <a:tailEnd/>
+                          </a:ln>
+                        </wps:spPr>
+                        <wps:txbx>
+                          <w:txbxContent>
+                            <w:p>
+                              <w:r>
+                                <w:t>Usage:</w:t>
+                              </w:r>
+                            </w:p>
+                            <w:p>
+                              <w:proofErr w:type="spellStart"/>
+                              <w:r>
+                                <w:t>red_black_</w:t>
+                              </w:r>
+                              <w:proofErr w:type="gramStart"/>
+                              <w:r>
+                                <w:t>tree.</w:t>
+                              </w:r>
+                              <w:r>
+                                <w:t>post</w:t>
+                              </w:r>
+                              <w:r>
+                                <w:t>order</w:t>
+                              </w:r>
+                              <w:proofErr w:type="gramEnd"/>
+                              <w:r>
+                                <w:t>_trav_print</w:t>
+                              </w:r>
+                              <w:proofErr w:type="spellEnd"/>
+                              <w:r>
+                                <w:t>();</w:t>
+                              </w:r>
+                            </w:p>
+                          </w:txbxContent>
+                        </wps:txbx>
+                        <wps:bodyPr rot="0" vert="horz" wrap="square" lIns="91440" tIns="45720" rIns="91440" bIns="45720" anchor="t" anchorCtr="0">
+                          <a:noAutofit/>
+                        </wps:bodyPr>
+                      </wps:wsp>
+                    </wpg:wgp>
+                  </a:graphicData>
+                </a:graphic>
+                <wp14:sizeRelV relativeFrom="margin">
+                  <wp14:pctHeight>0</wp14:pctHeight>
+                </wp14:sizeRelV>
+              </wp:anchor>
+            </w:drawing>
+          </mc:Choice>
+          <mc:Fallback>
+            <w:pict>
+              <v:group w14:anchorId="25FAD25D" id="Group 24" o:spid="_x0000_s1029" style="position:absolute;margin-left:0;margin-top:-.05pt;width:480.75pt;height:51pt;z-index:251679744;mso-position-horizontal-relative:margin;mso-height-relative:margin" coordsize="61055,7524" o:gfxdata="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">
+                <v:rect id="Rectangle 25" o:spid="_x0000_s1030" style="position:absolute;width:61055;height:7524;visibility:visible;mso-wrap-style:square;v-text-anchor:middle" o:gfxdata="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" filled="f" strokecolor="#4472c4 [3204]" strokeweight="1pt"/>
+                <v:shape id="Text Box 2" o:spid="_x0000_s1031" type="#_x0000_t202" style="position:absolute;left:666;top:381;width:59913;height:6857;visibility:visible;mso-wrap-style:square;v-text-anchor:top" o:gfxdata="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" filled="f" stroked="f">
+                  <v:textbox>
+                    <w:txbxContent>
+                      <w:p>
+                        <w:r>
+                          <w:t>Usage:</w:t>
+                        </w:r>
+                      </w:p>
+                      <w:p>
+                        <w:proofErr w:type="spellStart"/>
+                        <w:r>
+                          <w:t>red_black_</w:t>
+                        </w:r>
+                        <w:proofErr w:type="gramStart"/>
+                        <w:r>
+                          <w:t>tree.</w:t>
+                        </w:r>
+                        <w:r>
+                          <w:t>post</w:t>
+                        </w:r>
+                        <w:r>
+                          <w:t>order</w:t>
+                        </w:r>
+                        <w:proofErr w:type="gramEnd"/>
+                        <w:r>
+                          <w:t>_trav_print</w:t>
+                        </w:r>
+                        <w:proofErr w:type="spellEnd"/>
+                        <w:r>
+                          <w:t>();</w:t>
+                        </w:r>
+                      </w:p>
+                    </w:txbxContent>
+                  </v:textbox>
+                </v:shape>
+                <w10:wrap anchorx="margin"/>
+              </v:group>
+            </w:pict>
+          </mc:Fallback>
+        </mc:AlternateContent>
+      </w:r>
+    </w:p>
+    <w:p>
+      <w:pPr>
+        <w:rPr>
+          <w:sz w:val="24"/>
+          <w:szCs w:val="24"/>
+        </w:rPr>
+      </w:pPr>
+    </w:p>
+    <w:p>
+      <w:pPr>
+        <w:rPr>
+          <w:sz w:val="24"/>
+          <w:szCs w:val="24"/>
+        </w:rPr>
+      </w:pPr>
+    </w:p>
+    <w:p>
+      <w:pPr>
+        <w:rPr>
+          <w:sz w:val="24"/>
+          <w:szCs w:val="24"/>
+        </w:rPr>
+      </w:pPr>
+      <w:r>
+        <w:rPr>
+          <w:sz w:val="24"/>
+          <w:szCs w:val="24"/>
+        </w:rPr>
+        <w:t>3. Iterate through the tree.</w:t>
+      </w:r>
+    </w:p>
+    <w:p>
+      <w:pPr>
+        <w:rPr>
+          <w:color w:val="FF0000"/>
+          <w:sz w:val="24"/>
+          <w:szCs w:val="24"/>
+        </w:rPr>
+      </w:pPr>
+      <w:r>
+        <w:rPr>
+          <w:color w:val="FF0000"/>
+          <w:sz w:val="24"/>
+          <w:szCs w:val="24"/>
+        </w:rPr>
+        <w:t>*Progress</w:t>
+      </w:r>
+    </w:p>
+    <w:p>
+      <w:pPr>
         <w:rPr>
           <w:b/>
           <w:bCs/>
           <w:sz w:val="28"/>
           <w:szCs w:val="28"/>
         </w:rPr>
-        <w:t>Design Decision Rationale</w:t>
-      </w:r>
-      <w:r>
+      </w:pPr>
+    </w:p>
+    <w:p>
+      <w:pPr>
         <w:rPr>
           <w:b/>
           <w:bCs/>
           <w:sz w:val="28"/>
           <w:szCs w:val="28"/>
         </w:rPr>
-        <w:t>:</w:t>
+      </w:pPr>
+      <w:r>
+        <w:rPr>
+          <w:b/>
+          <w:bCs/>
+          <w:sz w:val="28"/>
+          <w:szCs w:val="28"/>
+        </w:rPr>
+        <w:t>Design Decision Rationale:</w:t>
       </w:r>
     </w:p>
     <w:p>
@@ -343,14 +961,7 @@
           <w:sz w:val="23"/>
           <w:szCs w:val="23"/>
         </w:rPr>
-        <w:t xml:space="preserve">1. </w:t>
-      </w:r>
-      <w:r>
-        <w:rPr>
-          <w:sz w:val="23"/>
-          <w:szCs w:val="23"/>
-        </w:rPr>
-        <w:t xml:space="preserve">What does a red-black tree provide that cannot be accomplished with ordinary binary search trees? </w:t>
+        <w:t xml:space="preserve">1. What does a red-black tree provide that cannot be accomplished with ordinary binary search trees? </w:t>
       </w:r>
     </w:p>
     <w:p>
@@ -906,6 +1517,56 @@
     </w:p>
     <w:p>
       <w:pPr>
+        <w:autoSpaceDE w:val="0"/>
+        <w:autoSpaceDN w:val="0"/>
+        <w:adjustRightInd w:val="0"/>
+        <w:spacing w:after="0" w:line="240" w:lineRule="auto"/>
+        <w:rPr>
+          <w:rFonts w:ascii="Calibri" w:hAnsi="Calibri" w:cs="Calibri"/>
+          <w:color w:val="000000"/>
+        </w:rPr>
+      </w:pPr>
+    </w:p>
+    <w:p>
+      <w:pPr>
+        <w:pStyle w:val="Default"/>
+        <w:rPr>
+          <w:rFonts w:asciiTheme="minorHAnsi" w:hAnsiTheme="minorHAnsi" w:cstheme="minorHAnsi"/>
+          <w:sz w:val="22"/>
+          <w:szCs w:val="22"/>
+        </w:rPr>
+      </w:pPr>
+      <w:r>
+        <w:rPr>
+          <w:rFonts w:asciiTheme="minorHAnsi" w:hAnsiTheme="minorHAnsi" w:cstheme="minorHAnsi"/>
+          <w:sz w:val="22"/>
+          <w:szCs w:val="22"/>
+        </w:rPr>
+        <w:t xml:space="preserve">5. </w:t>
+      </w:r>
+      <w:r>
+        <w:rPr>
+          <w:rFonts w:asciiTheme="minorHAnsi" w:hAnsiTheme="minorHAnsi" w:cstheme="minorHAnsi"/>
+          <w:sz w:val="22"/>
+          <w:szCs w:val="22"/>
+        </w:rPr>
+        <w:t xml:space="preserve">How do we construct our design to “allow it to be efficiently and effectively extended”? For example. Could your code be reused to build a 2-3-4 tree or B tree? </w:t>
+      </w:r>
+    </w:p>
+    <w:p>
+      <w:pPr>
+        <w:autoSpaceDE w:val="0"/>
+        <w:autoSpaceDN w:val="0"/>
+        <w:adjustRightInd w:val="0"/>
+        <w:spacing w:after="0" w:line="240" w:lineRule="auto"/>
+        <w:rPr>
+          <w:rFonts w:ascii="Calibri" w:hAnsi="Calibri" w:cs="Calibri"/>
+          <w:color w:val="000000"/>
+        </w:rPr>
+      </w:pPr>
+    </w:p>
+    <w:p>
+      <w:pPr>
         <w:pStyle w:val="Default"/>
         <w:rPr>
           <w:sz w:val="23"/>
@@ -949,15 +1610,16 @@
           <w:szCs w:val="28"/>
         </w:rPr>
       </w:pPr>
-      <w:r>
+    </w:p>
+    <w:p>
+      <w:pPr>
         <w:rPr>
           <w:b/>
           <w:bCs/>
           <w:sz w:val="28"/>
           <w:szCs w:val="28"/>
         </w:rPr>
-        <w:t>User Manual:</w:t>
-      </w:r>
+      </w:pPr>
     </w:p>
     <w:p>
       <w:pPr>
@@ -975,7 +1637,2031 @@
           <w:sz w:val="28"/>
           <w:szCs w:val="28"/>
         </w:rPr>
+        <w:t>User Manual:</w:t>
+      </w:r>
+    </w:p>
+    <w:p>
+      <w:pPr>
+        <w:rPr>
+          <w:b/>
+          <w:bCs/>
+          <w:sz w:val="24"/>
+          <w:szCs w:val="24"/>
+        </w:rPr>
+      </w:pPr>
+      <w:proofErr w:type="gramStart"/>
+      <w:r>
+        <w:rPr>
+          <w:b/>
+          <w:bCs/>
+          <w:sz w:val="24"/>
+          <w:szCs w:val="24"/>
+        </w:rPr>
+        <w:t>Red Black</w:t>
+      </w:r>
+      <w:proofErr w:type="gramEnd"/>
+      <w:r>
+        <w:rPr>
+          <w:b/>
+          <w:bCs/>
+          <w:sz w:val="24"/>
+          <w:szCs w:val="24"/>
+        </w:rPr>
+        <w:t xml:space="preserve"> Tree:</w:t>
+      </w:r>
+    </w:p>
+    <w:p>
+      <w:pPr>
+        <w:rPr>
+          <w:sz w:val="24"/>
+          <w:szCs w:val="24"/>
+        </w:rPr>
+      </w:pPr>
+      <w:r>
+        <w:rPr>
+          <w:sz w:val="24"/>
+          <w:szCs w:val="24"/>
+        </w:rPr>
+        <w:t xml:space="preserve">1. Creating a </w:t>
+      </w:r>
+      <w:proofErr w:type="gramStart"/>
+      <w:r>
+        <w:rPr>
+          <w:sz w:val="24"/>
+          <w:szCs w:val="24"/>
+        </w:rPr>
+        <w:t>red black</w:t>
+      </w:r>
+      <w:proofErr w:type="gramEnd"/>
+      <w:r>
+        <w:rPr>
+          <w:sz w:val="24"/>
+          <w:szCs w:val="24"/>
+        </w:rPr>
+        <w:t xml:space="preserve"> tree.</w:t>
+      </w:r>
+    </w:p>
+    <w:p>
+      <w:pPr>
+        <w:rPr>
+          <w:sz w:val="24"/>
+          <w:szCs w:val="24"/>
+        </w:rPr>
+      </w:pPr>
+      <w:r>
+        <w:rPr>
+          <w:sz w:val="24"/>
+          <w:szCs w:val="24"/>
+        </w:rPr>
+        <w:t>This line of code initializes a</w:t>
+      </w:r>
+      <w:r>
+        <w:rPr>
+          <w:sz w:val="24"/>
+          <w:szCs w:val="24"/>
+        </w:rPr>
+        <w:t>n empty</w:t>
+      </w:r>
+      <w:r>
+        <w:rPr>
+          <w:sz w:val="24"/>
+          <w:szCs w:val="24"/>
+        </w:rPr>
+        <w:t xml:space="preserve"> </w:t>
+      </w:r>
+      <w:proofErr w:type="gramStart"/>
+      <w:r>
+        <w:rPr>
+          <w:sz w:val="24"/>
+          <w:szCs w:val="24"/>
+        </w:rPr>
+        <w:t>red black</w:t>
+      </w:r>
+      <w:proofErr w:type="gramEnd"/>
+      <w:r>
+        <w:rPr>
+          <w:sz w:val="24"/>
+          <w:szCs w:val="24"/>
+        </w:rPr>
+        <w:t xml:space="preserve"> tree</w:t>
+      </w:r>
+      <w:r>
+        <w:rPr>
+          <w:sz w:val="24"/>
+          <w:szCs w:val="24"/>
+        </w:rPr>
+        <w:t>.</w:t>
+      </w:r>
+    </w:p>
+    <w:p>
+      <w:pPr>
+        <w:rPr>
+          <w:sz w:val="24"/>
+          <w:szCs w:val="24"/>
+        </w:rPr>
+      </w:pPr>
+      <w:r>
+        <w:rPr>
+          <w:noProof/>
+          <w:sz w:val="24"/>
+          <w:szCs w:val="24"/>
+        </w:rPr>
+        <mc:AlternateContent>
+          <mc:Choice Requires="wpg">
+            <w:drawing>
+              <wp:anchor distT="0" distB="0" distL="114300" distR="114300" simplePos="0" relativeHeight="251665408" behindDoc="0" locked="0" layoutInCell="1" allowOverlap="1" wp14:anchorId="4128BEB3" wp14:editId="6F8A23F8">
+                <wp:simplePos x="0" y="0"/>
+                <wp:positionH relativeFrom="margin">
+                  <wp:align>left</wp:align>
+                </wp:positionH>
+                <wp:positionV relativeFrom="paragraph">
+                  <wp:posOffset>31115</wp:posOffset>
+                </wp:positionV>
+                <wp:extent cx="6105525" cy="657225"/>
+                <wp:effectExtent l="0" t="0" r="28575" b="28575"/>
+                <wp:wrapNone/>
+                <wp:docPr id="4" name="Group 4"/>
+                <wp:cNvGraphicFramePr/>
+                <a:graphic xmlns:a="http://schemas.openxmlformats.org/drawingml/2006/main">
+                  <a:graphicData uri="http://schemas.microsoft.com/office/word/2010/wordprocessingGroup">
+                    <wpg:wgp>
+                      <wpg:cNvGrpSpPr/>
+                      <wpg:grpSpPr>
+                        <a:xfrm>
+                          <a:off x="0" y="0"/>
+                          <a:ext cx="6105525" cy="657225"/>
+                          <a:chOff x="0" y="0"/>
+                          <a:chExt cx="6105525" cy="752475"/>
+                        </a:xfrm>
+                      </wpg:grpSpPr>
+                      <wps:wsp>
+                        <wps:cNvPr id="2" name="Rectangle 2"/>
+                        <wps:cNvSpPr/>
+                        <wps:spPr>
+                          <a:xfrm>
+                            <a:off x="0" y="0"/>
+                            <a:ext cx="6105525" cy="752475"/>
+                          </a:xfrm>
+                          <a:prstGeom prst="rect">
+                            <a:avLst/>
+                          </a:prstGeom>
+                          <a:noFill/>
+                          <a:ln>
+                            <a:solidFill>
+                              <a:schemeClr val="accent1"/>
+                            </a:solidFill>
+                          </a:ln>
+                        </wps:spPr>
+                        <wps:style>
+                          <a:lnRef idx="2">
+                            <a:schemeClr val="accent1">
+                              <a:shade val="50000"/>
+                            </a:schemeClr>
+                          </a:lnRef>
+                          <a:fillRef idx="1">
+                            <a:schemeClr val="accent1"/>
+                          </a:fillRef>
+                          <a:effectRef idx="0">
+                            <a:schemeClr val="accent1"/>
+                          </a:effectRef>
+                          <a:fontRef idx="minor">
+                            <a:schemeClr val="lt1"/>
+                          </a:fontRef>
+                        </wps:style>
+                        <wps:bodyPr rot="0" spcFirstLastPara="0" vertOverflow="overflow" horzOverflow="overflow" vert="horz" wrap="square" lIns="91440" tIns="45720" rIns="91440" bIns="45720" numCol="1" spcCol="0" rtlCol="0" fromWordArt="0" anchor="ctr" anchorCtr="0" forceAA="0" compatLnSpc="1">
+                          <a:prstTxWarp prst="textNoShape">
+                            <a:avLst/>
+                          </a:prstTxWarp>
+                          <a:noAutofit/>
+                        </wps:bodyPr>
+                      </wps:wsp>
+                      <wps:wsp>
+                        <wps:cNvPr id="3" name="Text Box 2"/>
+                        <wps:cNvSpPr txBox="1">
+                          <a:spLocks noChangeArrowheads="1"/>
+                        </wps:cNvSpPr>
+                        <wps:spPr bwMode="auto">
+                          <a:xfrm>
+                            <a:off x="85725" y="57150"/>
+                            <a:ext cx="5972175" cy="657225"/>
+                          </a:xfrm>
+                          <a:prstGeom prst="rect">
+                            <a:avLst/>
+                          </a:prstGeom>
+                          <a:noFill/>
+                          <a:ln w="9525">
+                            <a:noFill/>
+                            <a:miter lim="800000"/>
+                            <a:headEnd/>
+                            <a:tailEnd/>
+                          </a:ln>
+                        </wps:spPr>
+                        <wps:txbx>
+                          <w:txbxContent>
+                            <w:p>
+                              <w:r>
+                                <w:t>Usage:</w:t>
+                              </w:r>
+                            </w:p>
+                            <w:p>
+                              <w:r>
+                                <w:t xml:space="preserve">let mut </w:t>
+                              </w:r>
+                              <w:proofErr w:type="spellStart"/>
+                              <w:r>
+                                <w:t>red_black_tree</w:t>
+                              </w:r>
+                              <w:proofErr w:type="spellEnd"/>
+                              <w:r>
+                                <w:t xml:space="preserve">: </w:t>
+                              </w:r>
+                              <w:proofErr w:type="spellStart"/>
+                              <w:r>
+                                <w:t>RBTree</w:t>
+                              </w:r>
+                              <w:proofErr w:type="spellEnd"/>
+                              <w:r>
+                                <w:t>&lt;</w:t>
+                              </w:r>
+                              <w:proofErr w:type="spellStart"/>
+                              <w:r>
+                                <w:t>usize</w:t>
+                              </w:r>
+                              <w:proofErr w:type="spellEnd"/>
+                              <w:r>
+                                <w:t xml:space="preserve">, </w:t>
+                              </w:r>
+                              <w:proofErr w:type="spellStart"/>
+                              <w:r>
+                                <w:t>usize</w:t>
+                              </w:r>
+                              <w:proofErr w:type="spellEnd"/>
+                              <w:r>
+                                <w:t xml:space="preserve">&gt; = </w:t>
+                              </w:r>
+                              <w:proofErr w:type="spellStart"/>
+                              <w:proofErr w:type="gramStart"/>
+                              <w:r>
+                                <w:t>RBTree</w:t>
+                              </w:r>
+                              <w:proofErr w:type="spellEnd"/>
+                              <w:r>
+                                <w:t>::</w:t>
+                              </w:r>
+                              <w:proofErr w:type="gramEnd"/>
+                              <w:r>
+                                <w:t>new()</w:t>
+                              </w:r>
+                              <w:r>
+                                <w:t>;</w:t>
+                              </w:r>
+                            </w:p>
+                          </w:txbxContent>
+                        </wps:txbx>
+                        <wps:bodyPr rot="0" vert="horz" wrap="square" lIns="91440" tIns="45720" rIns="91440" bIns="45720" anchor="t" anchorCtr="0">
+                          <a:noAutofit/>
+                        </wps:bodyPr>
+                      </wps:wsp>
+                    </wpg:wgp>
+                  </a:graphicData>
+                </a:graphic>
+                <wp14:sizeRelV relativeFrom="margin">
+                  <wp14:pctHeight>0</wp14:pctHeight>
+                </wp14:sizeRelV>
+              </wp:anchor>
+            </w:drawing>
+          </mc:Choice>
+          <mc:Fallback>
+            <w:pict>
+              <v:group w14:anchorId="4128BEB3" id="Group 4" o:spid="_x0000_s1032" style="position:absolute;margin-left:0;margin-top:2.45pt;width:480.75pt;height:51.75pt;z-index:251665408;mso-position-horizontal:left;mso-position-horizontal-relative:margin;mso-height-relative:margin" coordsize="61055,7524" o:gfxdata="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">
+                <v:rect id="Rectangle 2" o:spid="_x0000_s1033" style="position:absolute;width:61055;height:7524;visibility:visible;mso-wrap-style:square;v-text-anchor:middle" o:gfxdata="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" filled="f" strokecolor="#4472c4 [3204]" strokeweight="1pt"/>
+                <v:shape id="Text Box 2" o:spid="_x0000_s1034" type="#_x0000_t202" style="position:absolute;left:857;top:571;width:59722;height:6572;visibility:visible;mso-wrap-style:square;v-text-anchor:top" o:gfxdata="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" filled="f" stroked="f">
+                  <v:textbox>
+                    <w:txbxContent>
+                      <w:p>
+                        <w:r>
+                          <w:t>Usage:</w:t>
+                        </w:r>
+                      </w:p>
+                      <w:p>
+                        <w:r>
+                          <w:t xml:space="preserve">let mut </w:t>
+                        </w:r>
+                        <w:proofErr w:type="spellStart"/>
+                        <w:r>
+                          <w:t>red_black_tree</w:t>
+                        </w:r>
+                        <w:proofErr w:type="spellEnd"/>
+                        <w:r>
+                          <w:t xml:space="preserve">: </w:t>
+                        </w:r>
+                        <w:proofErr w:type="spellStart"/>
+                        <w:r>
+                          <w:t>RBTree</w:t>
+                        </w:r>
+                        <w:proofErr w:type="spellEnd"/>
+                        <w:r>
+                          <w:t>&lt;</w:t>
+                        </w:r>
+                        <w:proofErr w:type="spellStart"/>
+                        <w:r>
+                          <w:t>usize</w:t>
+                        </w:r>
+                        <w:proofErr w:type="spellEnd"/>
+                        <w:r>
+                          <w:t xml:space="preserve">, </w:t>
+                        </w:r>
+                        <w:proofErr w:type="spellStart"/>
+                        <w:r>
+                          <w:t>usize</w:t>
+                        </w:r>
+                        <w:proofErr w:type="spellEnd"/>
+                        <w:r>
+                          <w:t xml:space="preserve">&gt; = </w:t>
+                        </w:r>
+                        <w:proofErr w:type="spellStart"/>
+                        <w:proofErr w:type="gramStart"/>
+                        <w:r>
+                          <w:t>RBTree</w:t>
+                        </w:r>
+                        <w:proofErr w:type="spellEnd"/>
+                        <w:r>
+                          <w:t>::</w:t>
+                        </w:r>
+                        <w:proofErr w:type="gramEnd"/>
+                        <w:r>
+                          <w:t>new()</w:t>
+                        </w:r>
+                        <w:r>
+                          <w:t>;</w:t>
+                        </w:r>
+                      </w:p>
+                    </w:txbxContent>
+                  </v:textbox>
+                </v:shape>
+                <w10:wrap anchorx="margin"/>
+              </v:group>
+            </w:pict>
+          </mc:Fallback>
+        </mc:AlternateContent>
+      </w:r>
+    </w:p>
+    <w:p>
+      <w:pPr>
+        <w:rPr>
+          <w:sz w:val="24"/>
+          <w:szCs w:val="24"/>
+        </w:rPr>
+      </w:pPr>
+    </w:p>
+    <w:p>
+      <w:pPr>
+        <w:rPr>
+          <w:sz w:val="24"/>
+          <w:szCs w:val="24"/>
+        </w:rPr>
+      </w:pPr>
+    </w:p>
+    <w:p>
+      <w:pPr>
+        <w:rPr>
+          <w:sz w:val="24"/>
+          <w:szCs w:val="24"/>
+        </w:rPr>
+      </w:pPr>
+      <w:r>
+        <w:rPr>
+          <w:sz w:val="24"/>
+          <w:szCs w:val="24"/>
+        </w:rPr>
+        <w:t>2</w:t>
+      </w:r>
+      <w:r>
+        <w:rPr>
+          <w:sz w:val="24"/>
+          <w:szCs w:val="24"/>
+        </w:rPr>
+        <w:t>.</w:t>
+      </w:r>
+      <w:r>
+        <w:rPr>
+          <w:sz w:val="24"/>
+          <w:szCs w:val="24"/>
+        </w:rPr>
+        <w:t xml:space="preserve"> </w:t>
+      </w:r>
+      <w:r>
+        <w:rPr>
+          <w:sz w:val="24"/>
+          <w:szCs w:val="24"/>
+        </w:rPr>
+        <w:t>Inserting a node into the red-black tree</w:t>
+      </w:r>
+    </w:p>
+    <w:p>
+      <w:pPr>
+        <w:rPr>
+          <w:sz w:val="24"/>
+          <w:szCs w:val="24"/>
+        </w:rPr>
+      </w:pPr>
+      <w:r>
+        <w:rPr>
+          <w:sz w:val="24"/>
+          <w:szCs w:val="24"/>
+        </w:rPr>
+        <w:t>This function</w:t>
+      </w:r>
+      <w:r>
+        <w:rPr>
+          <w:sz w:val="24"/>
+          <w:szCs w:val="24"/>
+        </w:rPr>
+        <w:t xml:space="preserve"> inserts the key and value of a node into the tree. If a node already exists in the tree, it </w:t>
+      </w:r>
+      <w:proofErr w:type="gramStart"/>
+      <w:r>
+        <w:rPr>
+          <w:sz w:val="24"/>
+          <w:szCs w:val="24"/>
+        </w:rPr>
+        <w:t>doesn’t</w:t>
+      </w:r>
+      <w:proofErr w:type="gramEnd"/>
+      <w:r>
+        <w:rPr>
+          <w:sz w:val="24"/>
+          <w:szCs w:val="24"/>
+        </w:rPr>
+        <w:t xml:space="preserve"> allow the duplicate node to be inserted. </w:t>
+      </w:r>
+    </w:p>
+    <w:p>
+      <w:pPr>
+        <w:rPr>
+          <w:sz w:val="24"/>
+          <w:szCs w:val="24"/>
+        </w:rPr>
+      </w:pPr>
+      <w:r>
+        <w:rPr>
+          <w:noProof/>
+          <w:sz w:val="24"/>
+          <w:szCs w:val="24"/>
+        </w:rPr>
+        <mc:AlternateContent>
+          <mc:Choice Requires="wpg">
+            <w:drawing>
+              <wp:anchor distT="0" distB="0" distL="114300" distR="114300" simplePos="0" relativeHeight="251660288" behindDoc="0" locked="0" layoutInCell="1" allowOverlap="1" wp14:anchorId="29A25621" wp14:editId="1F5EA682">
+                <wp:simplePos x="0" y="0"/>
+                <wp:positionH relativeFrom="margin">
+                  <wp:align>left</wp:align>
+                </wp:positionH>
+                <wp:positionV relativeFrom="paragraph">
+                  <wp:posOffset>66675</wp:posOffset>
+                </wp:positionV>
+                <wp:extent cx="6105525" cy="647700"/>
+                <wp:effectExtent l="0" t="0" r="28575" b="19050"/>
+                <wp:wrapNone/>
+                <wp:docPr id="5" name="Group 5"/>
+                <wp:cNvGraphicFramePr/>
+                <a:graphic xmlns:a="http://schemas.openxmlformats.org/drawingml/2006/main">
+                  <a:graphicData uri="http://schemas.microsoft.com/office/word/2010/wordprocessingGroup">
+                    <wpg:wgp>
+                      <wpg:cNvGrpSpPr/>
+                      <wpg:grpSpPr>
+                        <a:xfrm>
+                          <a:off x="0" y="0"/>
+                          <a:ext cx="6105525" cy="647700"/>
+                          <a:chOff x="0" y="0"/>
+                          <a:chExt cx="6105525" cy="752475"/>
+                        </a:xfrm>
+                      </wpg:grpSpPr>
+                      <wps:wsp>
+                        <wps:cNvPr id="1" name="Rectangle 1"/>
+                        <wps:cNvSpPr/>
+                        <wps:spPr>
+                          <a:xfrm>
+                            <a:off x="0" y="0"/>
+                            <a:ext cx="6105525" cy="752475"/>
+                          </a:xfrm>
+                          <a:prstGeom prst="rect">
+                            <a:avLst/>
+                          </a:prstGeom>
+                          <a:noFill/>
+                          <a:ln>
+                            <a:solidFill>
+                              <a:schemeClr val="accent1"/>
+                            </a:solidFill>
+                          </a:ln>
+                        </wps:spPr>
+                        <wps:style>
+                          <a:lnRef idx="2">
+                            <a:schemeClr val="accent1">
+                              <a:shade val="50000"/>
+                            </a:schemeClr>
+                          </a:lnRef>
+                          <a:fillRef idx="1">
+                            <a:schemeClr val="accent1"/>
+                          </a:fillRef>
+                          <a:effectRef idx="0">
+                            <a:schemeClr val="accent1"/>
+                          </a:effectRef>
+                          <a:fontRef idx="minor">
+                            <a:schemeClr val="lt1"/>
+                          </a:fontRef>
+                        </wps:style>
+                        <wps:bodyPr rot="0" spcFirstLastPara="0" vertOverflow="overflow" horzOverflow="overflow" vert="horz" wrap="square" lIns="91440" tIns="45720" rIns="91440" bIns="45720" numCol="1" spcCol="0" rtlCol="0" fromWordArt="0" anchor="ctr" anchorCtr="0" forceAA="0" compatLnSpc="1">
+                          <a:prstTxWarp prst="textNoShape">
+                            <a:avLst/>
+                          </a:prstTxWarp>
+                          <a:noAutofit/>
+                        </wps:bodyPr>
+                      </wps:wsp>
+                      <wps:wsp>
+                        <wps:cNvPr id="217" name="Text Box 2"/>
+                        <wps:cNvSpPr txBox="1">
+                          <a:spLocks noChangeArrowheads="1"/>
+                        </wps:cNvSpPr>
+                        <wps:spPr bwMode="auto">
+                          <a:xfrm>
+                            <a:off x="66675" y="38100"/>
+                            <a:ext cx="5991225" cy="685709"/>
+                          </a:xfrm>
+                          <a:prstGeom prst="rect">
+                            <a:avLst/>
+                          </a:prstGeom>
+                          <a:noFill/>
+                          <a:ln w="9525">
+                            <a:noFill/>
+                            <a:miter lim="800000"/>
+                            <a:headEnd/>
+                            <a:tailEnd/>
+                          </a:ln>
+                        </wps:spPr>
+                        <wps:txbx>
+                          <w:txbxContent>
+                            <w:p>
+                              <w:r>
+                                <w:t>Usage:</w:t>
+                              </w:r>
+                            </w:p>
+                            <w:p>
+                              <w:proofErr w:type="spellStart"/>
+                              <w:r>
+                                <w:t>red_black_</w:t>
+                              </w:r>
+                              <w:proofErr w:type="gramStart"/>
+                              <w:r>
+                                <w:t>tree.</w:t>
+                              </w:r>
+                              <w:r>
+                                <w:t>insert</w:t>
+                              </w:r>
+                              <w:proofErr w:type="spellEnd"/>
+                              <w:proofErr w:type="gramEnd"/>
+                              <w:r>
+                                <w:t>(</w:t>
+                              </w:r>
+                              <w:r>
+                                <w:t>key of node, value of node</w:t>
+                              </w:r>
+                              <w:r>
+                                <w:t>)</w:t>
+                              </w:r>
+                              <w:r>
+                                <w:t>.unwrap();</w:t>
+                              </w:r>
+                            </w:p>
+                          </w:txbxContent>
+                        </wps:txbx>
+                        <wps:bodyPr rot="0" vert="horz" wrap="square" lIns="91440" tIns="45720" rIns="91440" bIns="45720" anchor="t" anchorCtr="0">
+                          <a:noAutofit/>
+                        </wps:bodyPr>
+                      </wps:wsp>
+                    </wpg:wgp>
+                  </a:graphicData>
+                </a:graphic>
+                <wp14:sizeRelV relativeFrom="margin">
+                  <wp14:pctHeight>0</wp14:pctHeight>
+                </wp14:sizeRelV>
+              </wp:anchor>
+            </w:drawing>
+          </mc:Choice>
+          <mc:Fallback>
+            <w:pict>
+              <v:group w14:anchorId="29A25621" id="Group 5" o:spid="_x0000_s1035" style="position:absolute;margin-left:0;margin-top:5.25pt;width:480.75pt;height:51pt;z-index:251660288;mso-position-horizontal:left;mso-position-horizontal-relative:margin;mso-height-relative:margin" coordsize="61055,7524" o:gfxdata="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">
+                <v:rect id="Rectangle 1" o:spid="_x0000_s1036" style="position:absolute;width:61055;height:7524;visibility:visible;mso-wrap-style:square;v-text-anchor:middle" o:gfxdata="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" filled="f" strokecolor="#4472c4 [3204]" strokeweight="1pt"/>
+                <v:shape id="Text Box 2" o:spid="_x0000_s1037" type="#_x0000_t202" style="position:absolute;left:666;top:381;width:59913;height:6857;visibility:visible;mso-wrap-style:square;v-text-anchor:top" o:gfxdata="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" filled="f" stroked="f">
+                  <v:textbox>
+                    <w:txbxContent>
+                      <w:p>
+                        <w:r>
+                          <w:t>Usage:</w:t>
+                        </w:r>
+                      </w:p>
+                      <w:p>
+                        <w:proofErr w:type="spellStart"/>
+                        <w:r>
+                          <w:t>red_black_</w:t>
+                        </w:r>
+                        <w:proofErr w:type="gramStart"/>
+                        <w:r>
+                          <w:t>tree.</w:t>
+                        </w:r>
+                        <w:r>
+                          <w:t>insert</w:t>
+                        </w:r>
+                        <w:proofErr w:type="spellEnd"/>
+                        <w:proofErr w:type="gramEnd"/>
+                        <w:r>
+                          <w:t>(</w:t>
+                        </w:r>
+                        <w:r>
+                          <w:t>key of node, value of node</w:t>
+                        </w:r>
+                        <w:r>
+                          <w:t>)</w:t>
+                        </w:r>
+                        <w:r>
+                          <w:t>.unwrap();</w:t>
+                        </w:r>
+                      </w:p>
+                    </w:txbxContent>
+                  </v:textbox>
+                </v:shape>
+                <w10:wrap anchorx="margin"/>
+              </v:group>
+            </w:pict>
+          </mc:Fallback>
+        </mc:AlternateContent>
+      </w:r>
+      <w:r>
+        <w:rPr>
+          <w:sz w:val="24"/>
+          <w:szCs w:val="24"/>
+        </w:rPr>
+        <w:t xml:space="preserve">  </w:t>
+      </w:r>
+    </w:p>
+    <w:p>
+      <w:pPr>
+        <w:rPr>
+          <w:sz w:val="24"/>
+          <w:szCs w:val="24"/>
+        </w:rPr>
+      </w:pPr>
+    </w:p>
+    <w:p>
+      <w:pPr>
+        <w:rPr>
+          <w:sz w:val="24"/>
+          <w:szCs w:val="24"/>
+        </w:rPr>
+      </w:pPr>
+    </w:p>
+    <w:p>
+      <w:pPr>
+        <w:rPr>
+          <w:sz w:val="24"/>
+          <w:szCs w:val="24"/>
+        </w:rPr>
+      </w:pPr>
+      <w:r>
+        <w:rPr>
+          <w:sz w:val="24"/>
+          <w:szCs w:val="24"/>
+        </w:rPr>
+        <w:lastRenderedPageBreak/>
+        <w:t>2. Deleting a node from red-black tree</w:t>
+      </w:r>
+    </w:p>
+    <w:p>
+      <w:pPr>
+        <w:rPr>
+          <w:sz w:val="24"/>
+          <w:szCs w:val="24"/>
+        </w:rPr>
+      </w:pPr>
+      <w:r>
+        <w:rPr>
+          <w:sz w:val="24"/>
+          <w:szCs w:val="24"/>
+        </w:rPr>
+        <w:t xml:space="preserve">This deletes the node with matching key and values from the </w:t>
+      </w:r>
+      <w:proofErr w:type="gramStart"/>
+      <w:r>
+        <w:rPr>
+          <w:sz w:val="24"/>
+          <w:szCs w:val="24"/>
+        </w:rPr>
+        <w:t>red black</w:t>
+      </w:r>
+      <w:proofErr w:type="gramEnd"/>
+      <w:r>
+        <w:rPr>
+          <w:sz w:val="24"/>
+          <w:szCs w:val="24"/>
+        </w:rPr>
+        <w:t xml:space="preserve"> tree.</w:t>
+      </w:r>
+    </w:p>
+    <w:p>
+      <w:pPr>
+        <w:rPr>
+          <w:sz w:val="24"/>
+          <w:szCs w:val="24"/>
+        </w:rPr>
+      </w:pPr>
+      <w:r>
+        <w:rPr>
+          <w:noProof/>
+          <w:sz w:val="24"/>
+          <w:szCs w:val="24"/>
+        </w:rPr>
+        <mc:AlternateContent>
+          <mc:Choice Requires="wpg">
+            <w:drawing>
+              <wp:anchor distT="0" distB="0" distL="114300" distR="114300" simplePos="0" relativeHeight="251667456" behindDoc="0" locked="0" layoutInCell="1" allowOverlap="1" wp14:anchorId="54D9E33A" wp14:editId="3DC22ABA">
+                <wp:simplePos x="0" y="0"/>
+                <wp:positionH relativeFrom="margin">
+                  <wp:posOffset>19050</wp:posOffset>
+                </wp:positionH>
+                <wp:positionV relativeFrom="paragraph">
+                  <wp:posOffset>44824</wp:posOffset>
+                </wp:positionV>
+                <wp:extent cx="6105525" cy="647065"/>
+                <wp:effectExtent l="0" t="0" r="28575" b="19685"/>
+                <wp:wrapNone/>
+                <wp:docPr id="6" name="Group 6"/>
+                <wp:cNvGraphicFramePr/>
+                <a:graphic xmlns:a="http://schemas.openxmlformats.org/drawingml/2006/main">
+                  <a:graphicData uri="http://schemas.microsoft.com/office/word/2010/wordprocessingGroup">
+                    <wpg:wgp>
+                      <wpg:cNvGrpSpPr/>
+                      <wpg:grpSpPr>
+                        <a:xfrm>
+                          <a:off x="0" y="0"/>
+                          <a:ext cx="6105525" cy="647065"/>
+                          <a:chOff x="0" y="0"/>
+                          <a:chExt cx="6105525" cy="752475"/>
+                        </a:xfrm>
+                      </wpg:grpSpPr>
+                      <wps:wsp>
+                        <wps:cNvPr id="7" name="Rectangle 7"/>
+                        <wps:cNvSpPr/>
+                        <wps:spPr>
+                          <a:xfrm>
+                            <a:off x="0" y="0"/>
+                            <a:ext cx="6105525" cy="752475"/>
+                          </a:xfrm>
+                          <a:prstGeom prst="rect">
+                            <a:avLst/>
+                          </a:prstGeom>
+                          <a:noFill/>
+                          <a:ln>
+                            <a:solidFill>
+                              <a:schemeClr val="accent1"/>
+                            </a:solidFill>
+                          </a:ln>
+                        </wps:spPr>
+                        <wps:style>
+                          <a:lnRef idx="2">
+                            <a:schemeClr val="accent1">
+                              <a:shade val="50000"/>
+                            </a:schemeClr>
+                          </a:lnRef>
+                          <a:fillRef idx="1">
+                            <a:schemeClr val="accent1"/>
+                          </a:fillRef>
+                          <a:effectRef idx="0">
+                            <a:schemeClr val="accent1"/>
+                          </a:effectRef>
+                          <a:fontRef idx="minor">
+                            <a:schemeClr val="lt1"/>
+                          </a:fontRef>
+                        </wps:style>
+                        <wps:bodyPr rot="0" spcFirstLastPara="0" vertOverflow="overflow" horzOverflow="overflow" vert="horz" wrap="square" lIns="91440" tIns="45720" rIns="91440" bIns="45720" numCol="1" spcCol="0" rtlCol="0" fromWordArt="0" anchor="ctr" anchorCtr="0" forceAA="0" compatLnSpc="1">
+                          <a:prstTxWarp prst="textNoShape">
+                            <a:avLst/>
+                          </a:prstTxWarp>
+                          <a:noAutofit/>
+                        </wps:bodyPr>
+                      </wps:wsp>
+                      <wps:wsp>
+                        <wps:cNvPr id="8" name="Text Box 2"/>
+                        <wps:cNvSpPr txBox="1">
+                          <a:spLocks noChangeArrowheads="1"/>
+                        </wps:cNvSpPr>
+                        <wps:spPr bwMode="auto">
+                          <a:xfrm>
+                            <a:off x="19050" y="1"/>
+                            <a:ext cx="5991225" cy="685710"/>
+                          </a:xfrm>
+                          <a:prstGeom prst="rect">
+                            <a:avLst/>
+                          </a:prstGeom>
+                          <a:noFill/>
+                          <a:ln w="9525">
+                            <a:noFill/>
+                            <a:miter lim="800000"/>
+                            <a:headEnd/>
+                            <a:tailEnd/>
+                          </a:ln>
+                        </wps:spPr>
+                        <wps:txbx>
+                          <w:txbxContent>
+                            <w:p>
+                              <w:r>
+                                <w:t>Usage:</w:t>
+                              </w:r>
+                            </w:p>
+                            <w:p>
+                              <w:proofErr w:type="spellStart"/>
+                              <w:r>
+                                <w:t>red_black_</w:t>
+                              </w:r>
+                              <w:proofErr w:type="gramStart"/>
+                              <w:r>
+                                <w:t>tree.</w:t>
+                              </w:r>
+                              <w:r>
+                                <w:t>delete</w:t>
+                              </w:r>
+                              <w:proofErr w:type="spellEnd"/>
+                              <w:proofErr w:type="gramEnd"/>
+                              <w:r>
+                                <w:t>(key of node, value of node).unwrap();</w:t>
+                              </w:r>
+                            </w:p>
+                          </w:txbxContent>
+                        </wps:txbx>
+                        <wps:bodyPr rot="0" vert="horz" wrap="square" lIns="91440" tIns="45720" rIns="91440" bIns="45720" anchor="t" anchorCtr="0">
+                          <a:noAutofit/>
+                        </wps:bodyPr>
+                      </wps:wsp>
+                    </wpg:wgp>
+                  </a:graphicData>
+                </a:graphic>
+                <wp14:sizeRelH relativeFrom="margin">
+                  <wp14:pctWidth>0</wp14:pctWidth>
+                </wp14:sizeRelH>
+                <wp14:sizeRelV relativeFrom="margin">
+                  <wp14:pctHeight>0</wp14:pctHeight>
+                </wp14:sizeRelV>
+              </wp:anchor>
+            </w:drawing>
+          </mc:Choice>
+          <mc:Fallback>
+            <w:pict>
+              <v:group w14:anchorId="54D9E33A" id="Group 6" o:spid="_x0000_s1038" style="position:absolute;margin-left:1.5pt;margin-top:3.55pt;width:480.75pt;height:50.95pt;z-index:251667456;mso-position-horizontal-relative:margin;mso-width-relative:margin;mso-height-relative:margin" coordsize="61055,7524" o:gfxdata="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">
+                <v:rect id="Rectangle 7" o:spid="_x0000_s1039" style="position:absolute;width:61055;height:7524;visibility:visible;mso-wrap-style:square;v-text-anchor:middle" o:gfxdata="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" filled="f" strokecolor="#4472c4 [3204]" strokeweight="1pt"/>
+                <v:shape id="Text Box 2" o:spid="_x0000_s1040" type="#_x0000_t202" style="position:absolute;left:190;width:59912;height:6857;visibility:visible;mso-wrap-style:square;v-text-anchor:top" o:gfxdata="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" filled="f" stroked="f">
+                  <v:textbox>
+                    <w:txbxContent>
+                      <w:p>
+                        <w:r>
+                          <w:t>Usage:</w:t>
+                        </w:r>
+                      </w:p>
+                      <w:p>
+                        <w:proofErr w:type="spellStart"/>
+                        <w:r>
+                          <w:t>red_black_</w:t>
+                        </w:r>
+                        <w:proofErr w:type="gramStart"/>
+                        <w:r>
+                          <w:t>tree.</w:t>
+                        </w:r>
+                        <w:r>
+                          <w:t>delete</w:t>
+                        </w:r>
+                        <w:proofErr w:type="spellEnd"/>
+                        <w:proofErr w:type="gramEnd"/>
+                        <w:r>
+                          <w:t>(key of node, value of node).unwrap();</w:t>
+                        </w:r>
+                      </w:p>
+                    </w:txbxContent>
+                  </v:textbox>
+                </v:shape>
+                <w10:wrap anchorx="margin"/>
+              </v:group>
+            </w:pict>
+          </mc:Fallback>
+        </mc:AlternateContent>
+      </w:r>
+    </w:p>
+    <w:p>
+      <w:pPr>
+        <w:rPr>
+          <w:sz w:val="24"/>
+          <w:szCs w:val="24"/>
+        </w:rPr>
+      </w:pPr>
+    </w:p>
+    <w:p>
+      <w:pPr>
+        <w:rPr>
+          <w:sz w:val="24"/>
+          <w:szCs w:val="24"/>
+        </w:rPr>
+      </w:pPr>
+    </w:p>
+    <w:p>
+      <w:pPr>
+        <w:rPr>
+          <w:sz w:val="24"/>
+          <w:szCs w:val="24"/>
+        </w:rPr>
+      </w:pPr>
+      <w:r>
+        <w:rPr>
+          <w:sz w:val="24"/>
+          <w:szCs w:val="24"/>
+        </w:rPr>
+        <w:t>3. Counting the number of leaves in a tree.</w:t>
+      </w:r>
+    </w:p>
+    <w:p>
+      <w:pPr>
+        <w:rPr>
+          <w:color w:val="FF0000"/>
+        </w:rPr>
+      </w:pPr>
+      <w:r>
+        <w:rPr>
+          <w:color w:val="FF0000"/>
+        </w:rPr>
+        <w:t>**</w:t>
+      </w:r>
+      <w:r>
+        <w:rPr>
+          <w:color w:val="FF0000"/>
+        </w:rPr>
+        <w:t>Needs to be checked if it is the right one.</w:t>
+      </w:r>
+    </w:p>
+    <w:p>
+      <w:pPr>
+        <w:rPr>
+          <w:sz w:val="24"/>
+          <w:szCs w:val="24"/>
+        </w:rPr>
+      </w:pPr>
+      <w:r>
+        <w:rPr>
+          <w:noProof/>
+          <w:sz w:val="24"/>
+          <w:szCs w:val="24"/>
+        </w:rPr>
+        <mc:AlternateContent>
+          <mc:Choice Requires="wpg">
+            <w:drawing>
+              <wp:anchor distT="0" distB="0" distL="114300" distR="114300" simplePos="0" relativeHeight="251671552" behindDoc="0" locked="0" layoutInCell="1" allowOverlap="1" wp14:anchorId="19A2348A" wp14:editId="78DA4F3E">
+                <wp:simplePos x="0" y="0"/>
+                <wp:positionH relativeFrom="margin">
+                  <wp:align>left</wp:align>
+                </wp:positionH>
+                <wp:positionV relativeFrom="paragraph">
+                  <wp:posOffset>219075</wp:posOffset>
+                </wp:positionV>
+                <wp:extent cx="6105525" cy="647700"/>
+                <wp:effectExtent l="0" t="0" r="28575" b="19050"/>
+                <wp:wrapNone/>
+                <wp:docPr id="12" name="Group 12"/>
+                <wp:cNvGraphicFramePr/>
+                <a:graphic xmlns:a="http://schemas.openxmlformats.org/drawingml/2006/main">
+                  <a:graphicData uri="http://schemas.microsoft.com/office/word/2010/wordprocessingGroup">
+                    <wpg:wgp>
+                      <wpg:cNvGrpSpPr/>
+                      <wpg:grpSpPr>
+                        <a:xfrm>
+                          <a:off x="0" y="0"/>
+                          <a:ext cx="6105525" cy="647700"/>
+                          <a:chOff x="0" y="0"/>
+                          <a:chExt cx="6105525" cy="752475"/>
+                        </a:xfrm>
+                      </wpg:grpSpPr>
+                      <wps:wsp>
+                        <wps:cNvPr id="13" name="Rectangle 13"/>
+                        <wps:cNvSpPr/>
+                        <wps:spPr>
+                          <a:xfrm>
+                            <a:off x="0" y="0"/>
+                            <a:ext cx="6105525" cy="752475"/>
+                          </a:xfrm>
+                          <a:prstGeom prst="rect">
+                            <a:avLst/>
+                          </a:prstGeom>
+                          <a:noFill/>
+                          <a:ln>
+                            <a:solidFill>
+                              <a:schemeClr val="accent1"/>
+                            </a:solidFill>
+                          </a:ln>
+                        </wps:spPr>
+                        <wps:style>
+                          <a:lnRef idx="2">
+                            <a:schemeClr val="accent1">
+                              <a:shade val="50000"/>
+                            </a:schemeClr>
+                          </a:lnRef>
+                          <a:fillRef idx="1">
+                            <a:schemeClr val="accent1"/>
+                          </a:fillRef>
+                          <a:effectRef idx="0">
+                            <a:schemeClr val="accent1"/>
+                          </a:effectRef>
+                          <a:fontRef idx="minor">
+                            <a:schemeClr val="lt1"/>
+                          </a:fontRef>
+                        </wps:style>
+                        <wps:bodyPr rot="0" spcFirstLastPara="0" vertOverflow="overflow" horzOverflow="overflow" vert="horz" wrap="square" lIns="91440" tIns="45720" rIns="91440" bIns="45720" numCol="1" spcCol="0" rtlCol="0" fromWordArt="0" anchor="ctr" anchorCtr="0" forceAA="0" compatLnSpc="1">
+                          <a:prstTxWarp prst="textNoShape">
+                            <a:avLst/>
+                          </a:prstTxWarp>
+                          <a:noAutofit/>
+                        </wps:bodyPr>
+                      </wps:wsp>
+                      <wps:wsp>
+                        <wps:cNvPr id="14" name="Text Box 2"/>
+                        <wps:cNvSpPr txBox="1">
+                          <a:spLocks noChangeArrowheads="1"/>
+                        </wps:cNvSpPr>
+                        <wps:spPr bwMode="auto">
+                          <a:xfrm>
+                            <a:off x="66675" y="38100"/>
+                            <a:ext cx="5991225" cy="685709"/>
+                          </a:xfrm>
+                          <a:prstGeom prst="rect">
+                            <a:avLst/>
+                          </a:prstGeom>
+                          <a:noFill/>
+                          <a:ln w="9525">
+                            <a:noFill/>
+                            <a:miter lim="800000"/>
+                            <a:headEnd/>
+                            <a:tailEnd/>
+                          </a:ln>
+                        </wps:spPr>
+                        <wps:txbx>
+                          <w:txbxContent>
+                            <w:p>
+                              <w:r>
+                                <w:t>Usage:</w:t>
+                              </w:r>
+                            </w:p>
+                            <w:p>
+                              <w:proofErr w:type="spellStart"/>
+                              <w:proofErr w:type="gramStart"/>
+                              <w:r>
+                                <w:t>println</w:t>
+                              </w:r>
+                              <w:proofErr w:type="spellEnd"/>
+                              <w:r>
+                                <w:t>!(</w:t>
+                              </w:r>
+                              <w:proofErr w:type="gramEnd"/>
+                              <w:r>
+                                <w:t xml:space="preserve">“The number of leaves in the red black tree is: {}, </w:t>
+                              </w:r>
+                              <w:proofErr w:type="spellStart"/>
+                              <w:r>
+                                <w:t>red_black_tree.len</w:t>
+                              </w:r>
+                              <w:proofErr w:type="spellEnd"/>
+                              <w:r>
+                                <w:t>());</w:t>
+                              </w:r>
+                            </w:p>
+                          </w:txbxContent>
+                        </wps:txbx>
+                        <wps:bodyPr rot="0" vert="horz" wrap="square" lIns="91440" tIns="45720" rIns="91440" bIns="45720" anchor="t" anchorCtr="0">
+                          <a:noAutofit/>
+                        </wps:bodyPr>
+                      </wps:wsp>
+                    </wpg:wgp>
+                  </a:graphicData>
+                </a:graphic>
+                <wp14:sizeRelV relativeFrom="margin">
+                  <wp14:pctHeight>0</wp14:pctHeight>
+                </wp14:sizeRelV>
+              </wp:anchor>
+            </w:drawing>
+          </mc:Choice>
+          <mc:Fallback>
+            <w:pict>
+              <v:group w14:anchorId="19A2348A" id="Group 12" o:spid="_x0000_s1041" style="position:absolute;margin-left:0;margin-top:17.25pt;width:480.75pt;height:51pt;z-index:251671552;mso-position-horizontal:left;mso-position-horizontal-relative:margin;mso-height-relative:margin" coordsize="61055,7524" o:gfxdata="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">
+                <v:rect id="Rectangle 13" o:spid="_x0000_s1042" style="position:absolute;width:61055;height:7524;visibility:visible;mso-wrap-style:square;v-text-anchor:middle" o:gfxdata="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" filled="f" strokecolor="#4472c4 [3204]" strokeweight="1pt"/>
+                <v:shape id="Text Box 2" o:spid="_x0000_s1043" type="#_x0000_t202" style="position:absolute;left:666;top:381;width:59913;height:6857;visibility:visible;mso-wrap-style:square;v-text-anchor:top" o:gfxdata="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" filled="f" stroked="f">
+                  <v:textbox>
+                    <w:txbxContent>
+                      <w:p>
+                        <w:r>
+                          <w:t>Usage:</w:t>
+                        </w:r>
+                      </w:p>
+                      <w:p>
+                        <w:proofErr w:type="spellStart"/>
+                        <w:proofErr w:type="gramStart"/>
+                        <w:r>
+                          <w:t>println</w:t>
+                        </w:r>
+                        <w:proofErr w:type="spellEnd"/>
+                        <w:r>
+                          <w:t>!(</w:t>
+                        </w:r>
+                        <w:proofErr w:type="gramEnd"/>
+                        <w:r>
+                          <w:t xml:space="preserve">“The number of leaves in the red black tree is: {}, </w:t>
+                        </w:r>
+                        <w:proofErr w:type="spellStart"/>
+                        <w:r>
+                          <w:t>red_black_tree.len</w:t>
+                        </w:r>
+                        <w:proofErr w:type="spellEnd"/>
+                        <w:r>
+                          <w:t>());</w:t>
+                        </w:r>
+                      </w:p>
+                    </w:txbxContent>
+                  </v:textbox>
+                </v:shape>
+                <w10:wrap anchorx="margin"/>
+              </v:group>
+            </w:pict>
+          </mc:Fallback>
+        </mc:AlternateContent>
+      </w:r>
+      <w:r>
+        <w:t>Th</w:t>
+      </w:r>
+      <w:r>
+        <w:t xml:space="preserve">is function prints out the number of leaves in the </w:t>
+      </w:r>
+      <w:proofErr w:type="gramStart"/>
+      <w:r>
+        <w:t>red black</w:t>
+      </w:r>
+      <w:proofErr w:type="gramEnd"/>
+      <w:r>
+        <w:t xml:space="preserve"> tree.</w:t>
+      </w:r>
+    </w:p>
+    <w:p>
+      <w:pPr>
+        <w:rPr>
+          <w:sz w:val="24"/>
+          <w:szCs w:val="24"/>
+        </w:rPr>
+      </w:pPr>
+    </w:p>
+    <w:p>
+      <w:pPr>
+        <w:rPr>
+          <w:sz w:val="24"/>
+          <w:szCs w:val="24"/>
+        </w:rPr>
+      </w:pPr>
+    </w:p>
+    <w:p>
+      <w:pPr>
+        <w:rPr>
+          <w:sz w:val="24"/>
+          <w:szCs w:val="24"/>
+        </w:rPr>
+      </w:pPr>
+      <w:r>
+        <w:rPr>
+          <w:sz w:val="24"/>
+          <w:szCs w:val="24"/>
+        </w:rPr>
+        <w:t>4. Returning height of the tree.</w:t>
+      </w:r>
+    </w:p>
+    <w:p>
+      <w:pPr>
+        <w:rPr>
+          <w:sz w:val="24"/>
+          <w:szCs w:val="24"/>
+        </w:rPr>
+      </w:pPr>
+      <w:r>
+        <w:rPr>
+          <w:noProof/>
+          <w:sz w:val="24"/>
+          <w:szCs w:val="24"/>
+        </w:rPr>
+        <mc:AlternateContent>
+          <mc:Choice Requires="wpg">
+            <w:drawing>
+              <wp:anchor distT="0" distB="0" distL="114300" distR="114300" simplePos="0" relativeHeight="251669504" behindDoc="0" locked="0" layoutInCell="1" allowOverlap="1" wp14:anchorId="713FFC0C" wp14:editId="4CD26FE5">
+                <wp:simplePos x="0" y="0"/>
+                <wp:positionH relativeFrom="margin">
+                  <wp:align>left</wp:align>
+                </wp:positionH>
+                <wp:positionV relativeFrom="paragraph">
+                  <wp:posOffset>277586</wp:posOffset>
+                </wp:positionV>
+                <wp:extent cx="6105525" cy="647700"/>
+                <wp:effectExtent l="0" t="0" r="28575" b="19050"/>
+                <wp:wrapNone/>
+                <wp:docPr id="9" name="Group 9"/>
+                <wp:cNvGraphicFramePr/>
+                <a:graphic xmlns:a="http://schemas.openxmlformats.org/drawingml/2006/main">
+                  <a:graphicData uri="http://schemas.microsoft.com/office/word/2010/wordprocessingGroup">
+                    <wpg:wgp>
+                      <wpg:cNvGrpSpPr/>
+                      <wpg:grpSpPr>
+                        <a:xfrm>
+                          <a:off x="0" y="0"/>
+                          <a:ext cx="6105525" cy="647700"/>
+                          <a:chOff x="0" y="0"/>
+                          <a:chExt cx="6105525" cy="752475"/>
+                        </a:xfrm>
+                      </wpg:grpSpPr>
+                      <wps:wsp>
+                        <wps:cNvPr id="10" name="Rectangle 10"/>
+                        <wps:cNvSpPr/>
+                        <wps:spPr>
+                          <a:xfrm>
+                            <a:off x="0" y="0"/>
+                            <a:ext cx="6105525" cy="752475"/>
+                          </a:xfrm>
+                          <a:prstGeom prst="rect">
+                            <a:avLst/>
+                          </a:prstGeom>
+                          <a:noFill/>
+                          <a:ln>
+                            <a:solidFill>
+                              <a:schemeClr val="accent1"/>
+                            </a:solidFill>
+                          </a:ln>
+                        </wps:spPr>
+                        <wps:style>
+                          <a:lnRef idx="2">
+                            <a:schemeClr val="accent1">
+                              <a:shade val="50000"/>
+                            </a:schemeClr>
+                          </a:lnRef>
+                          <a:fillRef idx="1">
+                            <a:schemeClr val="accent1"/>
+                          </a:fillRef>
+                          <a:effectRef idx="0">
+                            <a:schemeClr val="accent1"/>
+                          </a:effectRef>
+                          <a:fontRef idx="minor">
+                            <a:schemeClr val="lt1"/>
+                          </a:fontRef>
+                        </wps:style>
+                        <wps:bodyPr rot="0" spcFirstLastPara="0" vertOverflow="overflow" horzOverflow="overflow" vert="horz" wrap="square" lIns="91440" tIns="45720" rIns="91440" bIns="45720" numCol="1" spcCol="0" rtlCol="0" fromWordArt="0" anchor="ctr" anchorCtr="0" forceAA="0" compatLnSpc="1">
+                          <a:prstTxWarp prst="textNoShape">
+                            <a:avLst/>
+                          </a:prstTxWarp>
+                          <a:noAutofit/>
+                        </wps:bodyPr>
+                      </wps:wsp>
+                      <wps:wsp>
+                        <wps:cNvPr id="11" name="Text Box 2"/>
+                        <wps:cNvSpPr txBox="1">
+                          <a:spLocks noChangeArrowheads="1"/>
+                        </wps:cNvSpPr>
+                        <wps:spPr bwMode="auto">
+                          <a:xfrm>
+                            <a:off x="66675" y="38100"/>
+                            <a:ext cx="5991225" cy="685709"/>
+                          </a:xfrm>
+                          <a:prstGeom prst="rect">
+                            <a:avLst/>
+                          </a:prstGeom>
+                          <a:noFill/>
+                          <a:ln w="9525">
+                            <a:noFill/>
+                            <a:miter lim="800000"/>
+                            <a:headEnd/>
+                            <a:tailEnd/>
+                          </a:ln>
+                        </wps:spPr>
+                        <wps:txbx>
+                          <w:txbxContent>
+                            <w:p>
+                              <w:r>
+                                <w:t>Usage:</w:t>
+                              </w:r>
+                            </w:p>
+                            <w:p>
+                              <w:proofErr w:type="spellStart"/>
+                              <w:proofErr w:type="gramStart"/>
+                              <w:r>
+                                <w:t>println</w:t>
+                              </w:r>
+                              <w:proofErr w:type="spellEnd"/>
+                              <w:r>
+                                <w:t>!(</w:t>
+                              </w:r>
+                              <w:proofErr w:type="gramEnd"/>
+                              <w:r>
+                                <w:t xml:space="preserve">“The height of the tree is: {:?}”, </w:t>
+                              </w:r>
+                              <w:proofErr w:type="spellStart"/>
+                              <w:r>
+                                <w:t>red_black_tree</w:t>
+                              </w:r>
+                              <w:r>
+                                <w:t>.get_height</w:t>
+                              </w:r>
+                              <w:proofErr w:type="spellEnd"/>
+                              <w:r>
+                                <w:t>());</w:t>
+                              </w:r>
+                            </w:p>
+                          </w:txbxContent>
+                        </wps:txbx>
+                        <wps:bodyPr rot="0" vert="horz" wrap="square" lIns="91440" tIns="45720" rIns="91440" bIns="45720" anchor="t" anchorCtr="0">
+                          <a:noAutofit/>
+                        </wps:bodyPr>
+                      </wps:wsp>
+                    </wpg:wgp>
+                  </a:graphicData>
+                </a:graphic>
+                <wp14:sizeRelV relativeFrom="margin">
+                  <wp14:pctHeight>0</wp14:pctHeight>
+                </wp14:sizeRelV>
+              </wp:anchor>
+            </w:drawing>
+          </mc:Choice>
+          <mc:Fallback>
+            <w:pict>
+              <v:group w14:anchorId="713FFC0C" id="Group 9" o:spid="_x0000_s1044" style="position:absolute;margin-left:0;margin-top:21.85pt;width:480.75pt;height:51pt;z-index:251669504;mso-position-horizontal:left;mso-position-horizontal-relative:margin;mso-height-relative:margin" coordsize="61055,7524" o:gfxdata="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">
+                <v:rect id="Rectangle 10" o:spid="_x0000_s1045" style="position:absolute;width:61055;height:7524;visibility:visible;mso-wrap-style:square;v-text-anchor:middle" o:gfxdata="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" filled="f" strokecolor="#4472c4 [3204]" strokeweight="1pt"/>
+                <v:shape id="Text Box 2" o:spid="_x0000_s1046" type="#_x0000_t202" style="position:absolute;left:666;top:381;width:59913;height:6857;visibility:visible;mso-wrap-style:square;v-text-anchor:top" o:gfxdata="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" filled="f" stroked="f">
+                  <v:textbox>
+                    <w:txbxContent>
+                      <w:p>
+                        <w:r>
+                          <w:t>Usage:</w:t>
+                        </w:r>
+                      </w:p>
+                      <w:p>
+                        <w:proofErr w:type="spellStart"/>
+                        <w:proofErr w:type="gramStart"/>
+                        <w:r>
+                          <w:t>println</w:t>
+                        </w:r>
+                        <w:proofErr w:type="spellEnd"/>
+                        <w:r>
+                          <w:t>!(</w:t>
+                        </w:r>
+                        <w:proofErr w:type="gramEnd"/>
+                        <w:r>
+                          <w:t xml:space="preserve">“The height of the tree is: {:?}”, </w:t>
+                        </w:r>
+                        <w:proofErr w:type="spellStart"/>
+                        <w:r>
+                          <w:t>red_black_tree</w:t>
+                        </w:r>
+                        <w:r>
+                          <w:t>.get_height</w:t>
+                        </w:r>
+                        <w:proofErr w:type="spellEnd"/>
+                        <w:r>
+                          <w:t>());</w:t>
+                        </w:r>
+                      </w:p>
+                    </w:txbxContent>
+                  </v:textbox>
+                </v:shape>
+                <w10:wrap anchorx="margin"/>
+              </v:group>
+            </w:pict>
+          </mc:Fallback>
+        </mc:AlternateContent>
+      </w:r>
+      <w:r>
+        <w:rPr>
+          <w:sz w:val="24"/>
+          <w:szCs w:val="24"/>
+        </w:rPr>
+        <w:t>Th</w:t>
+      </w:r>
+      <w:r>
+        <w:rPr>
+          <w:sz w:val="24"/>
+          <w:szCs w:val="24"/>
+        </w:rPr>
+        <w:t xml:space="preserve">e function </w:t>
+      </w:r>
+      <w:proofErr w:type="spellStart"/>
+      <w:proofErr w:type="gramStart"/>
+      <w:r>
+        <w:rPr>
+          <w:sz w:val="24"/>
+          <w:szCs w:val="24"/>
+        </w:rPr>
+        <w:t>get</w:t>
+      </w:r>
+      <w:proofErr w:type="gramEnd"/>
+      <w:r>
+        <w:rPr>
+          <w:sz w:val="24"/>
+          <w:szCs w:val="24"/>
+        </w:rPr>
+        <w:t>_height</w:t>
+      </w:r>
+      <w:proofErr w:type="spellEnd"/>
+      <w:r>
+        <w:rPr>
+          <w:sz w:val="24"/>
+          <w:szCs w:val="24"/>
+        </w:rPr>
+        <w:t xml:space="preserve"> returns the height of the red black tree.</w:t>
+      </w:r>
+    </w:p>
+    <w:p>
+      <w:pPr>
+        <w:rPr>
+          <w:sz w:val="24"/>
+          <w:szCs w:val="24"/>
+        </w:rPr>
+      </w:pPr>
+    </w:p>
+    <w:p>
+      <w:pPr>
+        <w:rPr>
+          <w:sz w:val="24"/>
+          <w:szCs w:val="24"/>
+        </w:rPr>
+      </w:pPr>
+    </w:p>
+    <w:p>
+      <w:pPr>
+        <w:rPr>
+          <w:sz w:val="24"/>
+          <w:szCs w:val="24"/>
+        </w:rPr>
+      </w:pPr>
+    </w:p>
+    <w:p>
+      <w:pPr>
+        <w:rPr>
+          <w:sz w:val="24"/>
+          <w:szCs w:val="24"/>
+        </w:rPr>
+      </w:pPr>
+      <w:r>
+        <w:rPr>
+          <w:sz w:val="24"/>
+          <w:szCs w:val="24"/>
+        </w:rPr>
+        <w:t>5. Printing out in-order traversal of the tree.</w:t>
+      </w:r>
+    </w:p>
+    <w:p>
+      <w:pPr>
+        <w:rPr>
+          <w:sz w:val="24"/>
+          <w:szCs w:val="24"/>
+        </w:rPr>
+      </w:pPr>
+      <w:r>
+        <w:rPr>
+          <w:noProof/>
+          <w:sz w:val="24"/>
+          <w:szCs w:val="24"/>
+        </w:rPr>
+        <mc:AlternateContent>
+          <mc:Choice Requires="wpg">
+            <w:drawing>
+              <wp:anchor distT="0" distB="0" distL="114300" distR="114300" simplePos="0" relativeHeight="251673600" behindDoc="0" locked="0" layoutInCell="1" allowOverlap="1" wp14:anchorId="0BA52D35" wp14:editId="6DD55F01">
+                <wp:simplePos x="0" y="0"/>
+                <wp:positionH relativeFrom="margin">
+                  <wp:align>left</wp:align>
+                </wp:positionH>
+                <wp:positionV relativeFrom="paragraph">
+                  <wp:posOffset>276951</wp:posOffset>
+                </wp:positionV>
+                <wp:extent cx="6105525" cy="647700"/>
+                <wp:effectExtent l="0" t="0" r="28575" b="19050"/>
+                <wp:wrapNone/>
+                <wp:docPr id="15" name="Group 15"/>
+                <wp:cNvGraphicFramePr/>
+                <a:graphic xmlns:a="http://schemas.openxmlformats.org/drawingml/2006/main">
+                  <a:graphicData uri="http://schemas.microsoft.com/office/word/2010/wordprocessingGroup">
+                    <wpg:wgp>
+                      <wpg:cNvGrpSpPr/>
+                      <wpg:grpSpPr>
+                        <a:xfrm>
+                          <a:off x="0" y="0"/>
+                          <a:ext cx="6105525" cy="647700"/>
+                          <a:chOff x="0" y="0"/>
+                          <a:chExt cx="6105525" cy="752475"/>
+                        </a:xfrm>
+                      </wpg:grpSpPr>
+                      <wps:wsp>
+                        <wps:cNvPr id="16" name="Rectangle 16"/>
+                        <wps:cNvSpPr/>
+                        <wps:spPr>
+                          <a:xfrm>
+                            <a:off x="0" y="0"/>
+                            <a:ext cx="6105525" cy="752475"/>
+                          </a:xfrm>
+                          <a:prstGeom prst="rect">
+                            <a:avLst/>
+                          </a:prstGeom>
+                          <a:noFill/>
+                          <a:ln>
+                            <a:solidFill>
+                              <a:schemeClr val="accent1"/>
+                            </a:solidFill>
+                          </a:ln>
+                        </wps:spPr>
+                        <wps:style>
+                          <a:lnRef idx="2">
+                            <a:schemeClr val="accent1">
+                              <a:shade val="50000"/>
+                            </a:schemeClr>
+                          </a:lnRef>
+                          <a:fillRef idx="1">
+                            <a:schemeClr val="accent1"/>
+                          </a:fillRef>
+                          <a:effectRef idx="0">
+                            <a:schemeClr val="accent1"/>
+                          </a:effectRef>
+                          <a:fontRef idx="minor">
+                            <a:schemeClr val="lt1"/>
+                          </a:fontRef>
+                        </wps:style>
+                        <wps:bodyPr rot="0" spcFirstLastPara="0" vertOverflow="overflow" horzOverflow="overflow" vert="horz" wrap="square" lIns="91440" tIns="45720" rIns="91440" bIns="45720" numCol="1" spcCol="0" rtlCol="0" fromWordArt="0" anchor="ctr" anchorCtr="0" forceAA="0" compatLnSpc="1">
+                          <a:prstTxWarp prst="textNoShape">
+                            <a:avLst/>
+                          </a:prstTxWarp>
+                          <a:noAutofit/>
+                        </wps:bodyPr>
+                      </wps:wsp>
+                      <wps:wsp>
+                        <wps:cNvPr id="17" name="Text Box 2"/>
+                        <wps:cNvSpPr txBox="1">
+                          <a:spLocks noChangeArrowheads="1"/>
+                        </wps:cNvSpPr>
+                        <wps:spPr bwMode="auto">
+                          <a:xfrm>
+                            <a:off x="66675" y="38100"/>
+                            <a:ext cx="5991225" cy="685709"/>
+                          </a:xfrm>
+                          <a:prstGeom prst="rect">
+                            <a:avLst/>
+                          </a:prstGeom>
+                          <a:noFill/>
+                          <a:ln w="9525">
+                            <a:noFill/>
+                            <a:miter lim="800000"/>
+                            <a:headEnd/>
+                            <a:tailEnd/>
+                          </a:ln>
+                        </wps:spPr>
+                        <wps:txbx>
+                          <w:txbxContent>
+                            <w:p>
+                              <w:r>
+                                <w:t>Usage:</w:t>
+                              </w:r>
+                            </w:p>
+                            <w:p>
+                              <w:r>
+                                <w:t>red_black_</w:t>
+                              </w:r>
+                              <w:proofErr w:type="gramStart"/>
+                              <w:r>
+                                <w:t>tree.</w:t>
+                              </w:r>
+                              <w:r>
+                                <w:t>.</w:t>
+                              </w:r>
+                              <w:proofErr w:type="spellStart"/>
+                              <w:proofErr w:type="gramEnd"/>
+                              <w:r>
+                                <w:t>inorder_trav_print</w:t>
+                              </w:r>
+                              <w:proofErr w:type="spellEnd"/>
+                              <w:r>
+                                <w:t>();</w:t>
+                              </w:r>
+                            </w:p>
+                          </w:txbxContent>
+                        </wps:txbx>
+                        <wps:bodyPr rot="0" vert="horz" wrap="square" lIns="91440" tIns="45720" rIns="91440" bIns="45720" anchor="t" anchorCtr="0">
+                          <a:noAutofit/>
+                        </wps:bodyPr>
+                      </wps:wsp>
+                    </wpg:wgp>
+                  </a:graphicData>
+                </a:graphic>
+                <wp14:sizeRelV relativeFrom="margin">
+                  <wp14:pctHeight>0</wp14:pctHeight>
+                </wp14:sizeRelV>
+              </wp:anchor>
+            </w:drawing>
+          </mc:Choice>
+          <mc:Fallback>
+            <w:pict>
+              <v:group w14:anchorId="0BA52D35" id="Group 15" o:spid="_x0000_s1047" style="position:absolute;margin-left:0;margin-top:21.8pt;width:480.75pt;height:51pt;z-index:251673600;mso-position-horizontal:left;mso-position-horizontal-relative:margin;mso-height-relative:margin" coordsize="61055,7524" o:gfxdata="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">
+                <v:rect id="Rectangle 16" o:spid="_x0000_s1048" style="position:absolute;width:61055;height:7524;visibility:visible;mso-wrap-style:square;v-text-anchor:middle" o:gfxdata="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" filled="f" strokecolor="#4472c4 [3204]" strokeweight="1pt"/>
+                <v:shape id="Text Box 2" o:spid="_x0000_s1049" type="#_x0000_t202" style="position:absolute;left:666;top:381;width:59913;height:6857;visibility:visible;mso-wrap-style:square;v-text-anchor:top" o:gfxdata="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" filled="f" stroked="f">
+                  <v:textbox>
+                    <w:txbxContent>
+                      <w:p>
+                        <w:r>
+                          <w:t>Usage:</w:t>
+                        </w:r>
+                      </w:p>
+                      <w:p>
+                        <w:r>
+                          <w:t>red_black_</w:t>
+                        </w:r>
+                        <w:proofErr w:type="gramStart"/>
+                        <w:r>
+                          <w:t>tree.</w:t>
+                        </w:r>
+                        <w:r>
+                          <w:t>.</w:t>
+                        </w:r>
+                        <w:proofErr w:type="spellStart"/>
+                        <w:proofErr w:type="gramEnd"/>
+                        <w:r>
+                          <w:t>inorder_trav_print</w:t>
+                        </w:r>
+                        <w:proofErr w:type="spellEnd"/>
+                        <w:r>
+                          <w:t>();</w:t>
+                        </w:r>
+                      </w:p>
+                    </w:txbxContent>
+                  </v:textbox>
+                </v:shape>
+                <w10:wrap anchorx="margin"/>
+              </v:group>
+            </w:pict>
+          </mc:Fallback>
+        </mc:AlternateContent>
+      </w:r>
+      <w:r>
+        <w:rPr>
+          <w:sz w:val="24"/>
+          <w:szCs w:val="24"/>
+        </w:rPr>
+        <w:t>This line of code prints out the in-order traversal of red-black tree.</w:t>
+      </w:r>
+    </w:p>
+    <w:p>
+      <w:pPr>
+        <w:rPr>
+          <w:sz w:val="24"/>
+          <w:szCs w:val="24"/>
+        </w:rPr>
+      </w:pPr>
+    </w:p>
+    <w:p>
+      <w:pPr>
+        <w:rPr>
+          <w:sz w:val="24"/>
+          <w:szCs w:val="24"/>
+        </w:rPr>
+      </w:pPr>
+    </w:p>
+    <w:p>
+      <w:pPr>
+        <w:rPr>
+          <w:sz w:val="24"/>
+          <w:szCs w:val="24"/>
+        </w:rPr>
+      </w:pPr>
+    </w:p>
+    <w:p>
+      <w:pPr>
+        <w:rPr>
+          <w:sz w:val="24"/>
+          <w:szCs w:val="24"/>
+        </w:rPr>
+      </w:pPr>
+      <w:r>
+        <w:rPr>
+          <w:sz w:val="24"/>
+          <w:szCs w:val="24"/>
+        </w:rPr>
+        <w:t>6. Checking if the tree is empty.</w:t>
+      </w:r>
+    </w:p>
+    <w:p>
+      <w:pPr>
+        <w:rPr>
+          <w:sz w:val="24"/>
+          <w:szCs w:val="24"/>
+        </w:rPr>
+      </w:pPr>
+      <w:r>
+        <w:rPr>
+          <w:sz w:val="24"/>
+          <w:szCs w:val="24"/>
+        </w:rPr>
+        <w:t xml:space="preserve">The function </w:t>
+      </w:r>
+      <w:proofErr w:type="spellStart"/>
+      <w:r>
+        <w:rPr>
+          <w:sz w:val="24"/>
+          <w:szCs w:val="24"/>
+        </w:rPr>
+        <w:t>is_</w:t>
+      </w:r>
+      <w:proofErr w:type="gramStart"/>
+      <w:r>
+        <w:rPr>
+          <w:sz w:val="24"/>
+          <w:szCs w:val="24"/>
+        </w:rPr>
+        <w:t>empty</w:t>
+      </w:r>
+      <w:proofErr w:type="spellEnd"/>
+      <w:r>
+        <w:rPr>
+          <w:sz w:val="24"/>
+          <w:szCs w:val="24"/>
+        </w:rPr>
+        <w:t>(</w:t>
+      </w:r>
+      <w:proofErr w:type="gramEnd"/>
+      <w:r>
+        <w:rPr>
+          <w:sz w:val="24"/>
+          <w:szCs w:val="24"/>
+        </w:rPr>
+        <w:t>) returns a Boolean value indicating emptiness of the red black tree. If there are no nodes in the tree, it returns a ‘true’ value, else it returns ‘false’.</w:t>
+      </w:r>
+    </w:p>
+    <w:p>
+      <w:pPr>
+        <w:rPr>
+          <w:sz w:val="24"/>
+          <w:szCs w:val="24"/>
+        </w:rPr>
+      </w:pPr>
+      <w:r>
+        <w:rPr>
+          <w:noProof/>
+          <w:sz w:val="24"/>
+          <w:szCs w:val="24"/>
+        </w:rPr>
+        <mc:AlternateContent>
+          <mc:Choice Requires="wpg">
+            <w:drawing>
+              <wp:anchor distT="0" distB="0" distL="114300" distR="114300" simplePos="0" relativeHeight="251675648" behindDoc="0" locked="0" layoutInCell="1" allowOverlap="1" wp14:anchorId="454B6709" wp14:editId="78BC9869">
+                <wp:simplePos x="0" y="0"/>
+                <wp:positionH relativeFrom="margin">
+                  <wp:posOffset>0</wp:posOffset>
+                </wp:positionH>
+                <wp:positionV relativeFrom="paragraph">
+                  <wp:posOffset>-635</wp:posOffset>
+                </wp:positionV>
+                <wp:extent cx="6105525" cy="647700"/>
+                <wp:effectExtent l="0" t="0" r="28575" b="19050"/>
+                <wp:wrapNone/>
+                <wp:docPr id="18" name="Group 18"/>
+                <wp:cNvGraphicFramePr/>
+                <a:graphic xmlns:a="http://schemas.openxmlformats.org/drawingml/2006/main">
+                  <a:graphicData uri="http://schemas.microsoft.com/office/word/2010/wordprocessingGroup">
+                    <wpg:wgp>
+                      <wpg:cNvGrpSpPr/>
+                      <wpg:grpSpPr>
+                        <a:xfrm>
+                          <a:off x="0" y="0"/>
+                          <a:ext cx="6105525" cy="647700"/>
+                          <a:chOff x="0" y="0"/>
+                          <a:chExt cx="6105525" cy="752475"/>
+                        </a:xfrm>
+                      </wpg:grpSpPr>
+                      <wps:wsp>
+                        <wps:cNvPr id="19" name="Rectangle 19"/>
+                        <wps:cNvSpPr/>
+                        <wps:spPr>
+                          <a:xfrm>
+                            <a:off x="0" y="0"/>
+                            <a:ext cx="6105525" cy="752475"/>
+                          </a:xfrm>
+                          <a:prstGeom prst="rect">
+                            <a:avLst/>
+                          </a:prstGeom>
+                          <a:noFill/>
+                          <a:ln>
+                            <a:solidFill>
+                              <a:schemeClr val="accent1"/>
+                            </a:solidFill>
+                          </a:ln>
+                        </wps:spPr>
+                        <wps:style>
+                          <a:lnRef idx="2">
+                            <a:schemeClr val="accent1">
+                              <a:shade val="50000"/>
+                            </a:schemeClr>
+                          </a:lnRef>
+                          <a:fillRef idx="1">
+                            <a:schemeClr val="accent1"/>
+                          </a:fillRef>
+                          <a:effectRef idx="0">
+                            <a:schemeClr val="accent1"/>
+                          </a:effectRef>
+                          <a:fontRef idx="minor">
+                            <a:schemeClr val="lt1"/>
+                          </a:fontRef>
+                        </wps:style>
+                        <wps:bodyPr rot="0" spcFirstLastPara="0" vertOverflow="overflow" horzOverflow="overflow" vert="horz" wrap="square" lIns="91440" tIns="45720" rIns="91440" bIns="45720" numCol="1" spcCol="0" rtlCol="0" fromWordArt="0" anchor="ctr" anchorCtr="0" forceAA="0" compatLnSpc="1">
+                          <a:prstTxWarp prst="textNoShape">
+                            <a:avLst/>
+                          </a:prstTxWarp>
+                          <a:noAutofit/>
+                        </wps:bodyPr>
+                      </wps:wsp>
+                      <wps:wsp>
+                        <wps:cNvPr id="20" name="Text Box 2"/>
+                        <wps:cNvSpPr txBox="1">
+                          <a:spLocks noChangeArrowheads="1"/>
+                        </wps:cNvSpPr>
+                        <wps:spPr bwMode="auto">
+                          <a:xfrm>
+                            <a:off x="66675" y="38100"/>
+                            <a:ext cx="5991225" cy="685709"/>
+                          </a:xfrm>
+                          <a:prstGeom prst="rect">
+                            <a:avLst/>
+                          </a:prstGeom>
+                          <a:noFill/>
+                          <a:ln w="9525">
+                            <a:noFill/>
+                            <a:miter lim="800000"/>
+                            <a:headEnd/>
+                            <a:tailEnd/>
+                          </a:ln>
+                        </wps:spPr>
+                        <wps:txbx>
+                          <w:txbxContent>
+                            <w:p>
+                              <w:r>
+                                <w:t>Usage:</w:t>
+                              </w:r>
+                            </w:p>
+                            <w:p>
+                              <w:proofErr w:type="spellStart"/>
+                              <w:proofErr w:type="gramStart"/>
+                              <w:r>
+                                <w:t>println</w:t>
+                              </w:r>
+                              <w:proofErr w:type="spellEnd"/>
+                              <w:r>
+                                <w:t>!(</w:t>
+                              </w:r>
+                              <w:proofErr w:type="gramEnd"/>
+                              <w:r>
+                                <w:t xml:space="preserve">“Is the red black tree empty?: {}”, </w:t>
+                              </w:r>
+                              <w:proofErr w:type="spellStart"/>
+                              <w:r>
+                                <w:t>red_black_tree.is_empty</w:t>
+                              </w:r>
+                              <w:proofErr w:type="spellEnd"/>
+                              <w:r>
+                                <w:t>());</w:t>
+                              </w:r>
+                            </w:p>
+                          </w:txbxContent>
+                        </wps:txbx>
+                        <wps:bodyPr rot="0" vert="horz" wrap="square" lIns="91440" tIns="45720" rIns="91440" bIns="45720" anchor="t" anchorCtr="0">
+                          <a:noAutofit/>
+                        </wps:bodyPr>
+                      </wps:wsp>
+                    </wpg:wgp>
+                  </a:graphicData>
+                </a:graphic>
+                <wp14:sizeRelV relativeFrom="margin">
+                  <wp14:pctHeight>0</wp14:pctHeight>
+                </wp14:sizeRelV>
+              </wp:anchor>
+            </w:drawing>
+          </mc:Choice>
+          <mc:Fallback>
+            <w:pict>
+              <v:group w14:anchorId="454B6709" id="Group 18" o:spid="_x0000_s1050" style="position:absolute;margin-left:0;margin-top:-.05pt;width:480.75pt;height:51pt;z-index:251675648;mso-position-horizontal-relative:margin;mso-height-relative:margin" coordsize="61055,7524" o:gfxdata="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">
+                <v:rect id="Rectangle 19" o:spid="_x0000_s1051" style="position:absolute;width:61055;height:7524;visibility:visible;mso-wrap-style:square;v-text-anchor:middle" o:gfxdata="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" filled="f" strokecolor="#4472c4 [3204]" strokeweight="1pt"/>
+                <v:shape id="Text Box 2" o:spid="_x0000_s1052" type="#_x0000_t202" style="position:absolute;left:666;top:381;width:59913;height:6857;visibility:visible;mso-wrap-style:square;v-text-anchor:top" o:gfxdata="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" filled="f" stroked="f">
+                  <v:textbox>
+                    <w:txbxContent>
+                      <w:p>
+                        <w:r>
+                          <w:t>Usage:</w:t>
+                        </w:r>
+                      </w:p>
+                      <w:p>
+                        <w:proofErr w:type="spellStart"/>
+                        <w:proofErr w:type="gramStart"/>
+                        <w:r>
+                          <w:t>println</w:t>
+                        </w:r>
+                        <w:proofErr w:type="spellEnd"/>
+                        <w:r>
+                          <w:t>!(</w:t>
+                        </w:r>
+                        <w:proofErr w:type="gramEnd"/>
+                        <w:r>
+                          <w:t xml:space="preserve">“Is the red black tree empty?: {}”, </w:t>
+                        </w:r>
+                        <w:proofErr w:type="spellStart"/>
+                        <w:r>
+                          <w:t>red_black_tree.is_empty</w:t>
+                        </w:r>
+                        <w:proofErr w:type="spellEnd"/>
+                        <w:r>
+                          <w:t>());</w:t>
+                        </w:r>
+                      </w:p>
+                    </w:txbxContent>
+                  </v:textbox>
+                </v:shape>
+                <w10:wrap anchorx="margin"/>
+              </v:group>
+            </w:pict>
+          </mc:Fallback>
+        </mc:AlternateContent>
+      </w:r>
+    </w:p>
+    <w:p>
+      <w:pPr>
+        <w:rPr>
+          <w:sz w:val="24"/>
+          <w:szCs w:val="24"/>
+        </w:rPr>
+      </w:pPr>
+    </w:p>
+    <w:p>
+      <w:pPr>
+        <w:rPr>
+          <w:sz w:val="24"/>
+          <w:szCs w:val="24"/>
+        </w:rPr>
+      </w:pPr>
+    </w:p>
+    <w:p>
+      <w:pPr>
+        <w:rPr>
+          <w:b/>
+          <w:bCs/>
+          <w:sz w:val="28"/>
+          <w:szCs w:val="28"/>
+        </w:rPr>
+      </w:pPr>
+    </w:p>
+    <w:p>
+      <w:pPr>
+        <w:rPr>
+          <w:b/>
+          <w:bCs/>
+          <w:sz w:val="28"/>
+          <w:szCs w:val="28"/>
+        </w:rPr>
+      </w:pPr>
+      <w:r>
+        <w:rPr>
+          <w:b/>
+          <w:bCs/>
+          <w:sz w:val="28"/>
+          <w:szCs w:val="28"/>
+        </w:rPr>
+        <w:lastRenderedPageBreak/>
         <w:t>Benchmarking:</w:t>
+      </w:r>
+    </w:p>
+    <w:p>
+      <w:pPr>
+        <w:rPr>
+          <w:color w:val="FF0000"/>
+          <w:sz w:val="28"/>
+          <w:szCs w:val="28"/>
+        </w:rPr>
+      </w:pPr>
+      <w:r>
+        <w:rPr>
+          <w:color w:val="FF0000"/>
+          <w:sz w:val="28"/>
+          <w:szCs w:val="28"/>
+        </w:rPr>
+        <w:t xml:space="preserve">*We need a function to </w:t>
+      </w:r>
+      <w:r>
+        <w:rPr>
+          <w:color w:val="FF0000"/>
+          <w:sz w:val="28"/>
+          <w:szCs w:val="28"/>
+        </w:rPr>
+        <w:t>search for the size/10 elements in the tree.</w:t>
       </w:r>
     </w:p>
     <w:p>
@@ -1036,6 +3722,92 @@
 <file path=word/numbering.xml><?xml version="1.0" encoding="utf-8"?>
 <w:numbering xmlns:wpc="http://schemas.microsoft.com/office/word/2010/wordprocessingCanvas" xmlns:cx="http://schemas.microsoft.com/office/drawing/2014/chartex" xmlns:cx1="http://schemas.microsoft.com/office/drawing/2015/9/8/chartex" xmlns:cx2="http://schemas.microsoft.com/office/drawing/2015/10/21/chartex" xmlns:cx3="http://schemas.microsoft.com/office/drawing/2016/5/9/chartex" xmlns:cx4="http://schemas.microsoft.com/office/drawing/2016/5/10/chartex" xmlns:cx5="http://schemas.microsoft.com/office/drawing/2016/5/11/chartex" xmlns:cx6="http://schemas.microsoft.com/office/drawing/2016/5/12/chartex" xmlns:cx7="http://schemas.microsoft.com/office/drawing/2016/5/13/chartex" xmlns:cx8="http://schemas.microsoft.com/office/drawing/2016/5/14/chartex" xmlns:mc="http://schemas.openxmlformats.org/markup-compatibility/2006" xmlns:aink="http://schemas.microsoft.com/office/drawing/2016/ink" xmlns:am3d="http://schemas.microsoft.com/office/drawing/2017/model3d" xmlns:o="urn:schemas-microsoft-com:office:office" xmlns:r="http://schemas.openxmlformats.org/officeDocument/2006/relationships" xmlns:m="http://schemas.openxmlformats.org/officeDocument/2006/math" xmlns:v="urn:schemas-microsoft-com:vml" xmlns:wp14="http://schemas.microsoft.com/office/word/2010/wordprocessingDrawing" xmlns:wp="http://schemas.openxmlformats.org/drawingml/2006/wordprocessingDrawing" xmlns:w10="urn:schemas-microsoft-com:office:word" xmlns:w="http://schemas.openxmlformats.org/wordprocessingml/2006/main" xmlns:w14="http://schemas.microsoft.com/office/word/2010/wordml" xmlns:w15="http://schemas.microsoft.com/office/word/2012/wordml" xmlns:w16cex="http://schemas.microsoft.com/office/word/2018/wordml/cex" xmlns:w16cid="http://schemas.microsoft.com/office/word/2016/wordml/cid" xmlns:w16="http://schemas.microsoft.com/office/word/2018/wordml" xmlns:w16se="http://schemas.microsoft.com/office/word/2015/wordml/symex" xmlns:wpg="http://schemas.microsoft.com/office/word/2010/wordprocessingGroup" xmlns:wpi="http://schemas.microsoft.com/office/word/2010/wordprocessingInk" xmlns:wne="http://schemas.microsoft.com/office/word/2006/wordml" xmlns:wps="http://schemas.microsoft.com/office/word/2010/wordprocessingShape" mc:Ignorable="w14 w15 w16se w16cid w16 w16cex wp14">
   <w:abstractNum w:abstractNumId="0" w15:restartNumberingAfterBreak="0">
+    <w:nsid w:val="0CB10172"/>
+    <w:multiLevelType w:val="hybridMultilevel"/>
+    <w:tmpl w:val="47B69C3C"/>
+    <w:lvl w:ilvl="0" w:tplc="FFFFFFFF">
+      <w:start w:val="1"/>
+      <w:numFmt w:val="decimal"/>
+      <w:lvlText w:val="%1."/>
+      <w:lvlJc w:val="left"/>
+      <w:pPr>
+        <w:ind w:left="360" w:hanging="360"/>
+      </w:pPr>
+    </w:lvl>
+    <w:lvl w:ilvl="1" w:tplc="10090019" w:tentative="1">
+      <w:start w:val="1"/>
+      <w:numFmt w:val="lowerLetter"/>
+      <w:lvlText w:val="%2."/>
+      <w:lvlJc w:val="left"/>
+      <w:pPr>
+        <w:ind w:left="1080" w:hanging="360"/>
+      </w:pPr>
+    </w:lvl>
+    <w:lvl w:ilvl="2" w:tplc="1009001B" w:tentative="1">
+      <w:start w:val="1"/>
+      <w:numFmt w:val="lowerRoman"/>
+      <w:lvlText w:val="%3."/>
+      <w:lvlJc w:val="right"/>
+      <w:pPr>
+        <w:ind w:left="1800" w:hanging="180"/>
+      </w:pPr>
+    </w:lvl>
+    <w:lvl w:ilvl="3" w:tplc="1009000F" w:tentative="1">
+      <w:start w:val="1"/>
+      <w:numFmt w:val="decimal"/>
+      <w:lvlText w:val="%4."/>
+      <w:lvlJc w:val="left"/>
+      <w:pPr>
+        <w:ind w:left="2520" w:hanging="360"/>
+      </w:pPr>
+    </w:lvl>
+    <w:lvl w:ilvl="4" w:tplc="10090019" w:tentative="1">
+      <w:start w:val="1"/>
+      <w:numFmt w:val="lowerLetter"/>
+      <w:lvlText w:val="%5."/>
+      <w:lvlJc w:val="left"/>
+      <w:pPr>
+        <w:ind w:left="3240" w:hanging="360"/>
+      </w:pPr>
+    </w:lvl>
+    <w:lvl w:ilvl="5" w:tplc="1009001B" w:tentative="1">
+      <w:start w:val="1"/>
+      <w:numFmt w:val="lowerRoman"/>
+      <w:lvlText w:val="%6."/>
+      <w:lvlJc w:val="right"/>
+      <w:pPr>
+        <w:ind w:left="3960" w:hanging="180"/>
+      </w:pPr>
+    </w:lvl>
+    <w:lvl w:ilvl="6" w:tplc="1009000F" w:tentative="1">
+      <w:start w:val="1"/>
+      <w:numFmt w:val="decimal"/>
+      <w:lvlText w:val="%7."/>
+      <w:lvlJc w:val="left"/>
+      <w:pPr>
+        <w:ind w:left="4680" w:hanging="360"/>
+      </w:pPr>
+    </w:lvl>
+    <w:lvl w:ilvl="7" w:tplc="10090019" w:tentative="1">
+      <w:start w:val="1"/>
+      <w:numFmt w:val="lowerLetter"/>
+      <w:lvlText w:val="%8."/>
+      <w:lvlJc w:val="left"/>
+      <w:pPr>
+        <w:ind w:left="5400" w:hanging="360"/>
+      </w:pPr>
+    </w:lvl>
+    <w:lvl w:ilvl="8" w:tplc="1009001B" w:tentative="1">
+      <w:start w:val="1"/>
+      <w:numFmt w:val="lowerRoman"/>
+      <w:lvlText w:val="%9."/>
+      <w:lvlJc w:val="right"/>
+      <w:pPr>
+        <w:ind w:left="6120" w:hanging="180"/>
+      </w:pPr>
+    </w:lvl>
+  </w:abstractNum>
+  <w:abstractNum w:abstractNumId="1" w15:restartNumberingAfterBreak="0">
     <w:nsid w:val="1354E3AD"/>
     <w:multiLevelType w:val="hybridMultilevel"/>
     <w:tmpl w:val="A38599DB"/>
@@ -1086,7 +3858,7 @@
       <w:lvlJc w:val="left"/>
     </w:lvl>
   </w:abstractNum>
-  <w:abstractNum w:abstractNumId="1" w15:restartNumberingAfterBreak="0">
+  <w:abstractNum w:abstractNumId="2" w15:restartNumberingAfterBreak="0">
     <w:nsid w:val="64817D87"/>
     <w:multiLevelType w:val="hybridMultilevel"/>
     <w:tmpl w:val="EFE23206"/>
@@ -1200,9 +3972,12 @@
     </w:lvl>
   </w:abstractNum>
   <w:num w:numId="1">
+    <w:abstractNumId w:val="2"/>
+  </w:num>
+  <w:num w:numId="2">
     <w:abstractNumId w:val="1"/>
   </w:num>
-  <w:num w:numId="2">
+  <w:num w:numId="3">
     <w:abstractNumId w:val="0"/>
   </w:num>
 </w:numbering>

</xml_diff>